<commit_message>
Se agrego la desc de CU3
</commit_message>
<xml_diff>
--- a/CU03_desc.docx
+++ b/CU03_desc.docx
@@ -72,6 +72,7 @@
                 <w:docPart w:val="FAD2E142E6BE4A1285B547234EA7966E"/>
               </w:placeholder>
             </w:sdtPr>
+            <w:sdtEndPr/>
             <w:sdtContent>
               <w:p>
                 <w:pPr>
@@ -91,9 +92,16 @@
                   </w:rPr>
                   <w:t>CU0</w:t>
                 </w:r>
+                <w:r>
+                  <w:rPr>
+                    <w:rFonts w:ascii="Arial" w:hAnsi="Arial" w:cs="Arial"/>
+                    <w:sz w:val="24"/>
+                    <w:szCs w:val="24"/>
+                    <w:lang w:val="es-ES"/>
+                  </w:rPr>
+                  <w:t>3</w:t>
+                </w:r>
               </w:p>
-              <w:bookmarkStart w:id="0" w:name="_GoBack" w:displacedByCustomXml="next"/>
-              <w:bookmarkEnd w:id="0" w:displacedByCustomXml="next"/>
             </w:sdtContent>
           </w:sdt>
         </w:tc>
@@ -154,6 +162,15 @@
                 <w:lang w:val="es-ES"/>
               </w:rPr>
             </w:pPr>
+            <w:r>
+              <w:rPr>
+                <w:rFonts w:ascii="Arial" w:hAnsi="Arial" w:cs="Arial"/>
+                <w:sz w:val="24"/>
+                <w:szCs w:val="24"/>
+                <w:lang w:val="es-ES"/>
+              </w:rPr>
+              <w:t>Buscar cuenta de usuario</w:t>
+            </w:r>
           </w:p>
         </w:tc>
       </w:tr>
@@ -274,13 +291,14 @@
             <w:placeholder>
               <w:docPart w:val="82C59550B4F148F68B636A87484E482A"/>
             </w:placeholder>
-            <w:date w:fullDate="2020-03-01T00:00:00Z">
+            <w:date w:fullDate="2020-03-28T00:00:00Z">
               <w:dateFormat w:val="dd/MM/yyyy"/>
               <w:lid w:val="es-MX"/>
               <w:storeMappedDataAs w:val="dateTime"/>
               <w:calendar w:val="gregorian"/>
             </w:date>
           </w:sdtPr>
+          <w:sdtEndPr/>
           <w:sdtContent>
             <w:tc>
               <w:tcPr>
@@ -306,8 +324,17 @@
                     <w:rFonts w:ascii="Arial" w:hAnsi="Arial" w:cs="Arial"/>
                     <w:sz w:val="24"/>
                     <w:szCs w:val="24"/>
+                    <w:lang w:val="es-ES"/>
                   </w:rPr>
-                  <w:t>01/03/2020</w:t>
+                  <w:t>28</w:t>
+                </w:r>
+                <w:r>
+                  <w:rPr>
+                    <w:rFonts w:ascii="Arial" w:hAnsi="Arial" w:cs="Arial"/>
+                    <w:sz w:val="24"/>
+                    <w:szCs w:val="24"/>
+                  </w:rPr>
+                  <w:t>/03/2020</w:t>
                 </w:r>
               </w:p>
             </w:tc>
@@ -377,7 +404,7 @@
                 <w:szCs w:val="24"/>
                 <w:lang w:val="es-ES"/>
               </w:rPr>
-              <w:t>N/A</w:t>
+              <w:t>29/03/2020</w:t>
             </w:r>
           </w:p>
         </w:tc>
@@ -431,8 +458,8 @@
             <w:placeholder>
               <w:docPart w:val="6C3E1D4009D74629800BA37A0B7C1CF0"/>
             </w:placeholder>
-            <w:showingPlcHdr/>
           </w:sdtPr>
+          <w:sdtEndPr/>
           <w:sdtContent>
             <w:tc>
               <w:tcPr>
@@ -455,9 +482,12 @@
                 </w:pPr>
                 <w:r>
                   <w:rPr>
-                    <w:rStyle w:val="Textodelmarcadordeposicin"/>
+                    <w:rFonts w:ascii="Arial" w:hAnsi="Arial" w:cs="Arial"/>
+                    <w:sz w:val="24"/>
+                    <w:szCs w:val="24"/>
+                    <w:lang w:val="es-ES"/>
                   </w:rPr>
-                  <w:t>Haga clic aquí para escribir texto.</w:t>
+                  <w:t>Administrador</w:t>
                 </w:r>
               </w:p>
             </w:tc>
@@ -523,8 +553,8 @@
               <w:placeholder>
                 <w:docPart w:val="E6D6933C8A374BACACB2C726F6336326"/>
               </w:placeholder>
-              <w:showingPlcHdr/>
             </w:sdtPr>
+            <w:sdtEndPr/>
             <w:sdtContent>
               <w:p>
                 <w:pPr>
@@ -537,9 +567,21 @@
                 </w:pPr>
                 <w:r>
                   <w:rPr>
-                    <w:rStyle w:val="Textodelmarcadordeposicin"/>
+                    <w:rFonts w:ascii="Arial" w:hAnsi="Arial" w:cs="Arial"/>
+                    <w:sz w:val="24"/>
+                    <w:szCs w:val="24"/>
+                    <w:lang w:val="es-ES"/>
                   </w:rPr>
-                  <w:t>Haga clic aquí para escribir texto.</w:t>
+                  <w:t xml:space="preserve">Este caso de uso permitirá encontrar a uno o varios empleados </w:t>
+                </w:r>
+                <w:r>
+                  <w:rPr>
+                    <w:rFonts w:ascii="Arial" w:hAnsi="Arial" w:cs="Arial"/>
+                    <w:sz w:val="24"/>
+                    <w:szCs w:val="24"/>
+                    <w:lang w:val="es-ES"/>
+                  </w:rPr>
+                  <w:t>en el sistema para revisar editar, eliminar o solo revisar su información.</w:t>
                 </w:r>
               </w:p>
             </w:sdtContent>
@@ -602,6 +644,34 @@
                 <w:lang w:val="es-ES"/>
               </w:rPr>
             </w:pPr>
+            <w:r>
+              <w:rPr>
+                <w:rFonts w:ascii="Arial" w:hAnsi="Arial" w:cs="Arial"/>
+                <w:sz w:val="24"/>
+                <w:szCs w:val="24"/>
+                <w:lang w:val="es-ES"/>
+              </w:rPr>
+              <w:t>PRE1: El administrador tiene una sesión activa.</w:t>
+            </w:r>
+          </w:p>
+          <w:p>
+            <w:pPr>
+              <w:rPr>
+                <w:rFonts w:ascii="Arial" w:hAnsi="Arial" w:cs="Arial"/>
+                <w:sz w:val="24"/>
+                <w:szCs w:val="24"/>
+                <w:lang w:val="es-ES"/>
+              </w:rPr>
+            </w:pPr>
+            <w:r>
+              <w:rPr>
+                <w:rFonts w:ascii="Arial" w:hAnsi="Arial" w:cs="Arial"/>
+                <w:sz w:val="24"/>
+                <w:szCs w:val="24"/>
+                <w:lang w:val="es-ES"/>
+              </w:rPr>
+              <w:t>PRE2: El administrador se encuentra en la GUIAdministrarEmpleados.</w:t>
+            </w:r>
           </w:p>
         </w:tc>
       </w:tr>
@@ -665,6 +735,156 @@
                 <w:szCs w:val="24"/>
               </w:rPr>
             </w:pPr>
+            <w:r>
+              <w:rPr>
+                <w:rFonts w:ascii="Arial" w:hAnsi="Arial" w:cs="Arial"/>
+                <w:sz w:val="24"/>
+                <w:szCs w:val="24"/>
+              </w:rPr>
+              <w:t>El administrador ingresa algún dato en el formulario del registro de empleados.</w:t>
+            </w:r>
+          </w:p>
+          <w:p>
+            <w:pPr>
+              <w:pStyle w:val="Prrafodelista"/>
+              <w:numPr>
+                <w:ilvl w:val="0"/>
+                <w:numId w:val="1"/>
+              </w:numPr>
+              <w:rPr>
+                <w:rFonts w:ascii="Arial" w:hAnsi="Arial" w:cs="Arial"/>
+                <w:sz w:val="24"/>
+                <w:szCs w:val="24"/>
+              </w:rPr>
+            </w:pPr>
+            <w:r>
+              <w:rPr>
+                <w:rFonts w:ascii="Arial" w:hAnsi="Arial" w:cs="Arial"/>
+                <w:sz w:val="24"/>
+                <w:szCs w:val="24"/>
+              </w:rPr>
+              <w:t>El sistema habilita la opción “Buscar”.</w:t>
+            </w:r>
+          </w:p>
+          <w:p>
+            <w:pPr>
+              <w:pStyle w:val="Prrafodelista"/>
+              <w:numPr>
+                <w:ilvl w:val="0"/>
+                <w:numId w:val="1"/>
+              </w:numPr>
+              <w:rPr>
+                <w:rFonts w:ascii="Arial" w:hAnsi="Arial" w:cs="Arial"/>
+                <w:sz w:val="24"/>
+                <w:szCs w:val="24"/>
+              </w:rPr>
+            </w:pPr>
+            <w:r>
+              <w:rPr>
+                <w:rFonts w:ascii="Arial" w:hAnsi="Arial" w:cs="Arial"/>
+                <w:sz w:val="24"/>
+                <w:szCs w:val="24"/>
+              </w:rPr>
+              <w:t xml:space="preserve">El administrador </w:t>
+            </w:r>
+            <w:r>
+              <w:rPr>
+                <w:rFonts w:ascii="Arial" w:hAnsi="Arial" w:cs="Arial"/>
+                <w:sz w:val="24"/>
+                <w:szCs w:val="24"/>
+              </w:rPr>
+              <w:t>presiona la opción “Buscar”</w:t>
+            </w:r>
+          </w:p>
+          <w:p>
+            <w:pPr>
+              <w:pStyle w:val="Prrafodelista"/>
+              <w:numPr>
+                <w:ilvl w:val="0"/>
+                <w:numId w:val="1"/>
+              </w:numPr>
+              <w:rPr>
+                <w:rFonts w:ascii="Arial" w:hAnsi="Arial" w:cs="Arial"/>
+                <w:sz w:val="24"/>
+                <w:szCs w:val="24"/>
+              </w:rPr>
+            </w:pPr>
+            <w:r>
+              <w:rPr>
+                <w:rFonts w:ascii="Arial" w:hAnsi="Arial" w:cs="Arial"/>
+                <w:sz w:val="24"/>
+                <w:szCs w:val="24"/>
+              </w:rPr>
+              <w:t>El sistema busca en la base de datos la información introducida.</w:t>
+            </w:r>
+          </w:p>
+          <w:p>
+            <w:pPr>
+              <w:pStyle w:val="Prrafodelista"/>
+              <w:numPr>
+                <w:ilvl w:val="0"/>
+                <w:numId w:val="1"/>
+              </w:numPr>
+              <w:rPr>
+                <w:rFonts w:ascii="Arial" w:hAnsi="Arial" w:cs="Arial"/>
+                <w:sz w:val="24"/>
+                <w:szCs w:val="24"/>
+              </w:rPr>
+            </w:pPr>
+            <w:r>
+              <w:rPr>
+                <w:rFonts w:ascii="Arial" w:hAnsi="Arial" w:cs="Arial"/>
+                <w:sz w:val="24"/>
+                <w:szCs w:val="24"/>
+              </w:rPr>
+              <w:t xml:space="preserve">El sistema establece la información en el formulario, mostrado la </w:t>
+            </w:r>
+            <w:r>
+              <w:rPr>
+                <w:rFonts w:ascii="Arial" w:hAnsi="Arial" w:cs="Arial"/>
+                <w:sz w:val="24"/>
+                <w:szCs w:val="24"/>
+              </w:rPr>
+              <w:t>opción “Buscar” y todos los campos deshabilitados mas las opciones “Editar”, “Eliminar”, “Limpiar” y “Cancelar” habilitadas (ver FA1, FA3</w:t>
+            </w:r>
+            <w:r>
+              <w:rPr>
+                <w:rFonts w:ascii="Arial" w:hAnsi="Arial" w:cs="Arial"/>
+                <w:sz w:val="24"/>
+                <w:szCs w:val="24"/>
+              </w:rPr>
+              <w:t>, FA4</w:t>
+            </w:r>
+            <w:r>
+              <w:rPr>
+                <w:rFonts w:ascii="Arial" w:hAnsi="Arial" w:cs="Arial"/>
+                <w:sz w:val="24"/>
+                <w:szCs w:val="24"/>
+              </w:rPr>
+              <w:t>).</w:t>
+            </w:r>
+          </w:p>
+          <w:p>
+            <w:pPr>
+              <w:pStyle w:val="Prrafodelista"/>
+              <w:numPr>
+                <w:ilvl w:val="0"/>
+                <w:numId w:val="1"/>
+              </w:numPr>
+              <w:rPr>
+                <w:rFonts w:ascii="Arial" w:hAnsi="Arial" w:cs="Arial"/>
+                <w:sz w:val="24"/>
+                <w:szCs w:val="24"/>
+              </w:rPr>
+            </w:pPr>
+            <w:r>
+              <w:rPr>
+                <w:rFonts w:ascii="Arial" w:hAnsi="Arial" w:cs="Arial"/>
+                <w:sz w:val="24"/>
+                <w:szCs w:val="24"/>
+              </w:rPr>
+              <w:t>Fin del caso de uso.</w:t>
+            </w:r>
           </w:p>
         </w:tc>
       </w:tr>
@@ -727,6 +947,495 @@
                 <w:lang w:val="es-ES"/>
               </w:rPr>
             </w:pPr>
+            <w:r>
+              <w:rPr>
+                <w:rFonts w:ascii="Arial" w:hAnsi="Arial" w:cs="Arial"/>
+                <w:sz w:val="24"/>
+                <w:szCs w:val="24"/>
+                <w:lang w:val="es-ES"/>
+              </w:rPr>
+              <w:t>FA1 Hay más de un resultado en la base de datos:</w:t>
+            </w:r>
+          </w:p>
+          <w:p>
+            <w:pPr>
+              <w:pStyle w:val="Prrafodelista"/>
+              <w:numPr>
+                <w:ilvl w:val="0"/>
+                <w:numId w:val="9"/>
+              </w:numPr>
+              <w:spacing w:after="0"/>
+              <w:rPr>
+                <w:rFonts w:ascii="Arial" w:hAnsi="Arial" w:cs="Arial"/>
+                <w:sz w:val="24"/>
+                <w:szCs w:val="24"/>
+                <w:lang w:val="es-ES"/>
+              </w:rPr>
+            </w:pPr>
+            <w:r>
+              <w:rPr>
+                <w:rFonts w:ascii="Arial" w:hAnsi="Arial" w:cs="Arial"/>
+                <w:sz w:val="24"/>
+                <w:szCs w:val="24"/>
+                <w:lang w:val="es-ES"/>
+              </w:rPr>
+              <w:t>El sistema abre una ventana, mostrando todos los resultados encontrados y la opción “Aceptar” y “Cancelar”.</w:t>
+            </w:r>
+          </w:p>
+          <w:p>
+            <w:pPr>
+              <w:pStyle w:val="Prrafodelista"/>
+              <w:numPr>
+                <w:ilvl w:val="0"/>
+                <w:numId w:val="9"/>
+              </w:numPr>
+              <w:spacing w:after="0"/>
+              <w:rPr>
+                <w:rFonts w:ascii="Arial" w:hAnsi="Arial" w:cs="Arial"/>
+                <w:sz w:val="24"/>
+                <w:szCs w:val="24"/>
+                <w:lang w:val="es-ES"/>
+              </w:rPr>
+            </w:pPr>
+            <w:r>
+              <w:rPr>
+                <w:rFonts w:ascii="Arial" w:hAnsi="Arial" w:cs="Arial"/>
+                <w:sz w:val="24"/>
+                <w:szCs w:val="24"/>
+                <w:lang w:val="es-ES"/>
+              </w:rPr>
+              <w:t xml:space="preserve">El administrador selecciona el resultado deseado y presiona la opción “Aceptar” </w:t>
+            </w:r>
+            <w:r>
+              <w:rPr>
+                <w:rFonts w:ascii="Arial" w:hAnsi="Arial" w:cs="Arial"/>
+                <w:sz w:val="24"/>
+                <w:szCs w:val="24"/>
+                <w:lang w:val="es-ES"/>
+              </w:rPr>
+              <w:t>(ver FA2)</w:t>
+            </w:r>
+            <w:r>
+              <w:rPr>
+                <w:rFonts w:ascii="Arial" w:hAnsi="Arial" w:cs="Arial"/>
+                <w:sz w:val="24"/>
+                <w:szCs w:val="24"/>
+                <w:lang w:val="es-ES"/>
+              </w:rPr>
+              <w:t>.</w:t>
+            </w:r>
+          </w:p>
+          <w:p>
+            <w:pPr>
+              <w:pStyle w:val="Prrafodelista"/>
+              <w:numPr>
+                <w:ilvl w:val="0"/>
+                <w:numId w:val="9"/>
+              </w:numPr>
+              <w:spacing w:after="0"/>
+              <w:rPr>
+                <w:rFonts w:ascii="Arial" w:hAnsi="Arial" w:cs="Arial"/>
+                <w:sz w:val="24"/>
+                <w:szCs w:val="24"/>
+                <w:lang w:val="es-ES"/>
+              </w:rPr>
+            </w:pPr>
+            <w:r>
+              <w:rPr>
+                <w:rFonts w:ascii="Arial" w:hAnsi="Arial" w:cs="Arial"/>
+                <w:sz w:val="24"/>
+                <w:szCs w:val="24"/>
+                <w:lang w:val="es-ES"/>
+              </w:rPr>
+              <w:t>Volver al paso 3 del flujo normal.</w:t>
+            </w:r>
+          </w:p>
+          <w:p>
+            <w:pPr>
+              <w:spacing w:after="0"/>
+              <w:rPr>
+                <w:rFonts w:ascii="Arial" w:hAnsi="Arial" w:cs="Arial"/>
+                <w:sz w:val="24"/>
+                <w:szCs w:val="24"/>
+                <w:lang w:val="es-ES"/>
+              </w:rPr>
+            </w:pPr>
+            <w:r>
+              <w:rPr>
+                <w:rFonts w:ascii="Arial" w:hAnsi="Arial" w:cs="Arial"/>
+                <w:sz w:val="24"/>
+                <w:szCs w:val="24"/>
+                <w:lang w:val="es-ES"/>
+              </w:rPr>
+              <w:t>FIN FA1.</w:t>
+            </w:r>
+          </w:p>
+          <w:p>
+            <w:pPr>
+              <w:spacing w:after="0"/>
+              <w:rPr>
+                <w:rFonts w:ascii="Arial" w:hAnsi="Arial" w:cs="Arial"/>
+                <w:sz w:val="24"/>
+                <w:szCs w:val="24"/>
+                <w:lang w:val="es-ES"/>
+              </w:rPr>
+            </w:pPr>
+          </w:p>
+          <w:p>
+            <w:pPr>
+              <w:spacing w:after="0"/>
+              <w:rPr>
+                <w:rFonts w:ascii="Arial" w:hAnsi="Arial" w:cs="Arial"/>
+                <w:sz w:val="24"/>
+                <w:szCs w:val="24"/>
+                <w:lang w:val="es-ES"/>
+              </w:rPr>
+            </w:pPr>
+            <w:r>
+              <w:rPr>
+                <w:rFonts w:ascii="Arial" w:hAnsi="Arial" w:cs="Arial"/>
+                <w:sz w:val="24"/>
+                <w:szCs w:val="24"/>
+                <w:lang w:val="es-ES"/>
+              </w:rPr>
+              <w:t>FA2 Se selecciona la opción “</w:t>
+            </w:r>
+            <w:r>
+              <w:rPr>
+                <w:rFonts w:ascii="Arial" w:hAnsi="Arial" w:cs="Arial"/>
+                <w:sz w:val="24"/>
+                <w:szCs w:val="24"/>
+                <w:lang w:val="es-ES"/>
+              </w:rPr>
+              <w:t>Cancelar</w:t>
+            </w:r>
+            <w:r>
+              <w:rPr>
+                <w:rFonts w:ascii="Arial" w:hAnsi="Arial" w:cs="Arial"/>
+                <w:sz w:val="24"/>
+                <w:szCs w:val="24"/>
+                <w:lang w:val="es-ES"/>
+              </w:rPr>
+              <w:t>”</w:t>
+            </w:r>
+            <w:r>
+              <w:rPr>
+                <w:rFonts w:ascii="Arial" w:hAnsi="Arial" w:cs="Arial"/>
+                <w:sz w:val="24"/>
+                <w:szCs w:val="24"/>
+                <w:lang w:val="es-ES"/>
+              </w:rPr>
+              <w:t xml:space="preserve"> de la ventana de resultados</w:t>
+            </w:r>
+            <w:r>
+              <w:rPr>
+                <w:rFonts w:ascii="Arial" w:hAnsi="Arial" w:cs="Arial"/>
+                <w:sz w:val="24"/>
+                <w:szCs w:val="24"/>
+                <w:lang w:val="es-ES"/>
+              </w:rPr>
+              <w:t>:</w:t>
+            </w:r>
+          </w:p>
+          <w:p>
+            <w:pPr>
+              <w:pStyle w:val="Prrafodelista"/>
+              <w:numPr>
+                <w:ilvl w:val="0"/>
+                <w:numId w:val="11"/>
+              </w:numPr>
+              <w:spacing w:after="0"/>
+              <w:rPr>
+                <w:rFonts w:ascii="Arial" w:hAnsi="Arial" w:cs="Arial"/>
+                <w:sz w:val="24"/>
+                <w:szCs w:val="24"/>
+                <w:lang w:val="es-ES"/>
+              </w:rPr>
+            </w:pPr>
+            <w:r>
+              <w:rPr>
+                <w:rFonts w:ascii="Arial" w:hAnsi="Arial" w:cs="Arial"/>
+                <w:sz w:val="24"/>
+                <w:szCs w:val="24"/>
+                <w:lang w:val="es-ES"/>
+              </w:rPr>
+              <w:lastRenderedPageBreak/>
+              <w:t>El sistema cierra la ventana de resultados.</w:t>
+            </w:r>
+          </w:p>
+          <w:p>
+            <w:pPr>
+              <w:spacing w:after="0"/>
+              <w:rPr>
+                <w:rFonts w:ascii="Arial" w:hAnsi="Arial" w:cs="Arial"/>
+                <w:sz w:val="24"/>
+                <w:szCs w:val="24"/>
+                <w:lang w:val="es-ES"/>
+              </w:rPr>
+            </w:pPr>
+            <w:r>
+              <w:rPr>
+                <w:rFonts w:ascii="Arial" w:hAnsi="Arial" w:cs="Arial"/>
+                <w:sz w:val="24"/>
+                <w:szCs w:val="24"/>
+                <w:lang w:val="es-ES"/>
+              </w:rPr>
+              <w:t>FIN FA2.</w:t>
+            </w:r>
+          </w:p>
+          <w:p>
+            <w:pPr>
+              <w:spacing w:after="0"/>
+              <w:rPr>
+                <w:rFonts w:ascii="Arial" w:hAnsi="Arial" w:cs="Arial"/>
+                <w:sz w:val="24"/>
+                <w:szCs w:val="24"/>
+                <w:lang w:val="es-ES"/>
+              </w:rPr>
+            </w:pPr>
+          </w:p>
+          <w:p>
+            <w:pPr>
+              <w:spacing w:after="0"/>
+              <w:rPr>
+                <w:rFonts w:ascii="Arial" w:hAnsi="Arial" w:cs="Arial"/>
+                <w:sz w:val="24"/>
+                <w:szCs w:val="24"/>
+                <w:lang w:val="es-ES"/>
+              </w:rPr>
+            </w:pPr>
+            <w:r>
+              <w:rPr>
+                <w:rFonts w:ascii="Arial" w:hAnsi="Arial" w:cs="Arial"/>
+                <w:sz w:val="24"/>
+                <w:szCs w:val="24"/>
+                <w:lang w:val="es-ES"/>
+              </w:rPr>
+              <w:t>FA3 Se selecciona la opción “Limpiar”:</w:t>
+            </w:r>
+          </w:p>
+          <w:p>
+            <w:pPr>
+              <w:pStyle w:val="Prrafodelista"/>
+              <w:numPr>
+                <w:ilvl w:val="0"/>
+                <w:numId w:val="10"/>
+              </w:numPr>
+              <w:spacing w:after="0"/>
+              <w:rPr>
+                <w:rFonts w:ascii="Arial" w:hAnsi="Arial" w:cs="Arial"/>
+                <w:sz w:val="24"/>
+                <w:szCs w:val="24"/>
+                <w:lang w:val="es-ES"/>
+              </w:rPr>
+            </w:pPr>
+            <w:r>
+              <w:rPr>
+                <w:rFonts w:ascii="Arial" w:hAnsi="Arial" w:cs="Arial"/>
+                <w:sz w:val="24"/>
+                <w:szCs w:val="24"/>
+                <w:lang w:val="es-ES"/>
+              </w:rPr>
+              <w:t>El administrador selecciona la opción “Limpiar”.</w:t>
+            </w:r>
+          </w:p>
+          <w:p>
+            <w:pPr>
+              <w:pStyle w:val="Prrafodelista"/>
+              <w:numPr>
+                <w:ilvl w:val="0"/>
+                <w:numId w:val="10"/>
+              </w:numPr>
+              <w:spacing w:after="0"/>
+              <w:rPr>
+                <w:rFonts w:ascii="Arial" w:hAnsi="Arial" w:cs="Arial"/>
+                <w:sz w:val="24"/>
+                <w:szCs w:val="24"/>
+                <w:lang w:val="es-ES"/>
+              </w:rPr>
+            </w:pPr>
+            <w:r>
+              <w:rPr>
+                <w:rFonts w:ascii="Arial" w:hAnsi="Arial" w:cs="Arial"/>
+                <w:sz w:val="24"/>
+                <w:szCs w:val="24"/>
+                <w:lang w:val="es-ES"/>
+              </w:rPr>
+              <w:t xml:space="preserve">El sistema </w:t>
+            </w:r>
+            <w:r>
+              <w:rPr>
+                <w:rFonts w:ascii="Arial" w:hAnsi="Arial" w:cs="Arial"/>
+                <w:sz w:val="24"/>
+                <w:szCs w:val="24"/>
+                <w:lang w:val="es-ES"/>
+              </w:rPr>
+              <w:t xml:space="preserve">deja </w:t>
+            </w:r>
+            <w:r>
+              <w:rPr>
+                <w:rFonts w:ascii="Arial" w:hAnsi="Arial" w:cs="Arial"/>
+                <w:sz w:val="24"/>
+                <w:szCs w:val="24"/>
+                <w:lang w:val="es-ES"/>
+              </w:rPr>
+              <w:t>los campos</w:t>
+            </w:r>
+            <w:r>
+              <w:rPr>
+                <w:rFonts w:ascii="Arial" w:hAnsi="Arial" w:cs="Arial"/>
+                <w:sz w:val="24"/>
+                <w:szCs w:val="24"/>
+                <w:lang w:val="es-ES"/>
+              </w:rPr>
+              <w:t xml:space="preserve"> en blanco y los habilita, dejando solo la opción “Cancelar” habilitada.</w:t>
+            </w:r>
+          </w:p>
+          <w:p>
+            <w:pPr>
+              <w:spacing w:after="0"/>
+              <w:rPr>
+                <w:rFonts w:ascii="Arial" w:hAnsi="Arial" w:cs="Arial"/>
+                <w:sz w:val="24"/>
+                <w:szCs w:val="24"/>
+                <w:lang w:val="es-ES"/>
+              </w:rPr>
+            </w:pPr>
+            <w:r>
+              <w:rPr>
+                <w:rFonts w:ascii="Arial" w:hAnsi="Arial" w:cs="Arial"/>
+                <w:sz w:val="24"/>
+                <w:szCs w:val="24"/>
+                <w:lang w:val="es-ES"/>
+              </w:rPr>
+              <w:t>FIN FA3.</w:t>
+            </w:r>
+          </w:p>
+          <w:p>
+            <w:pPr>
+              <w:spacing w:after="0"/>
+              <w:rPr>
+                <w:rFonts w:ascii="Arial" w:hAnsi="Arial" w:cs="Arial"/>
+                <w:sz w:val="24"/>
+                <w:szCs w:val="24"/>
+                <w:lang w:val="es-ES"/>
+              </w:rPr>
+            </w:pPr>
+          </w:p>
+          <w:p>
+            <w:pPr>
+              <w:spacing w:after="0"/>
+              <w:rPr>
+                <w:rFonts w:ascii="Arial" w:hAnsi="Arial" w:cs="Arial"/>
+                <w:sz w:val="24"/>
+                <w:szCs w:val="24"/>
+                <w:lang w:val="es-ES"/>
+              </w:rPr>
+            </w:pPr>
+            <w:r>
+              <w:rPr>
+                <w:rFonts w:ascii="Arial" w:hAnsi="Arial" w:cs="Arial"/>
+                <w:sz w:val="24"/>
+                <w:szCs w:val="24"/>
+                <w:lang w:val="es-ES"/>
+              </w:rPr>
+              <w:t>FA4 No se encontraron resultados:</w:t>
+            </w:r>
+          </w:p>
+          <w:p>
+            <w:pPr>
+              <w:pStyle w:val="Prrafodelista"/>
+              <w:numPr>
+                <w:ilvl w:val="0"/>
+                <w:numId w:val="12"/>
+              </w:numPr>
+              <w:spacing w:after="0"/>
+              <w:rPr>
+                <w:rFonts w:ascii="Arial" w:hAnsi="Arial" w:cs="Arial"/>
+                <w:sz w:val="24"/>
+                <w:szCs w:val="24"/>
+                <w:lang w:val="es-ES"/>
+              </w:rPr>
+            </w:pPr>
+            <w:r>
+              <w:rPr>
+                <w:rFonts w:ascii="Arial" w:hAnsi="Arial" w:cs="Arial"/>
+                <w:sz w:val="24"/>
+                <w:szCs w:val="24"/>
+                <w:lang w:val="es-ES"/>
+              </w:rPr>
+              <w:t>El sistema muestra un mensaje con la opción “Aceptar”, indicando que no se encontraron resultados.</w:t>
+            </w:r>
+          </w:p>
+          <w:p>
+            <w:pPr>
+              <w:pStyle w:val="Prrafodelista"/>
+              <w:numPr>
+                <w:ilvl w:val="0"/>
+                <w:numId w:val="12"/>
+              </w:numPr>
+              <w:spacing w:after="0"/>
+              <w:rPr>
+                <w:rFonts w:ascii="Arial" w:hAnsi="Arial" w:cs="Arial"/>
+                <w:sz w:val="24"/>
+                <w:szCs w:val="24"/>
+                <w:lang w:val="es-ES"/>
+              </w:rPr>
+            </w:pPr>
+            <w:r>
+              <w:rPr>
+                <w:rFonts w:ascii="Arial" w:hAnsi="Arial" w:cs="Arial"/>
+                <w:sz w:val="24"/>
+                <w:szCs w:val="24"/>
+                <w:lang w:val="es-ES"/>
+              </w:rPr>
+              <w:t>El administrador presiona la opción “Aceptar”.</w:t>
+            </w:r>
+          </w:p>
+          <w:p>
+            <w:pPr>
+              <w:pStyle w:val="Prrafodelista"/>
+              <w:numPr>
+                <w:ilvl w:val="0"/>
+                <w:numId w:val="12"/>
+              </w:numPr>
+              <w:spacing w:after="0"/>
+              <w:rPr>
+                <w:rFonts w:ascii="Arial" w:hAnsi="Arial" w:cs="Arial"/>
+                <w:sz w:val="24"/>
+                <w:szCs w:val="24"/>
+                <w:lang w:val="es-ES"/>
+              </w:rPr>
+            </w:pPr>
+            <w:r>
+              <w:rPr>
+                <w:rFonts w:ascii="Arial" w:hAnsi="Arial" w:cs="Arial"/>
+                <w:sz w:val="24"/>
+                <w:szCs w:val="24"/>
+                <w:lang w:val="es-ES"/>
+              </w:rPr>
+              <w:t>El sistema cierra el mensaje.</w:t>
+            </w:r>
+          </w:p>
+          <w:p>
+            <w:pPr>
+              <w:spacing w:after="0"/>
+              <w:rPr>
+                <w:rFonts w:ascii="Arial" w:hAnsi="Arial" w:cs="Arial"/>
+                <w:sz w:val="24"/>
+                <w:szCs w:val="24"/>
+                <w:lang w:val="es-ES"/>
+              </w:rPr>
+            </w:pPr>
+            <w:r>
+              <w:rPr>
+                <w:rFonts w:ascii="Arial" w:hAnsi="Arial" w:cs="Arial"/>
+                <w:sz w:val="24"/>
+                <w:szCs w:val="24"/>
+                <w:lang w:val="es-ES"/>
+              </w:rPr>
+              <w:t>FIN FA4.</w:t>
+            </w:r>
           </w:p>
         </w:tc>
       </w:tr>
@@ -764,6 +1473,7 @@
                 <w:szCs w:val="24"/>
                 <w:lang w:val="es-ES"/>
               </w:rPr>
+              <w:lastRenderedPageBreak/>
               <w:t>Excepciones:</w:t>
             </w:r>
           </w:p>
@@ -787,6 +1497,16 @@
                 <w:szCs w:val="24"/>
               </w:rPr>
             </w:pPr>
+            <w:r>
+              <w:rPr>
+                <w:rFonts w:ascii="Arial" w:hAnsi="Arial" w:cs="Arial"/>
+                <w:sz w:val="24"/>
+                <w:szCs w:val="24"/>
+              </w:rPr>
+              <w:t>N/A</w:t>
+            </w:r>
+            <w:bookmarkStart w:id="0" w:name="_GoBack"/>
+            <w:bookmarkEnd w:id="0"/>
           </w:p>
         </w:tc>
       </w:tr>
@@ -849,8 +1569,8 @@
               <w:placeholder>
                 <w:docPart w:val="7660F8BC64D6456B9A61B407F770C268"/>
               </w:placeholder>
-              <w:showingPlcHdr/>
             </w:sdtPr>
+            <w:sdtEndPr/>
             <w:sdtContent>
               <w:p>
                 <w:pPr>
@@ -862,9 +1582,12 @@
                 </w:pPr>
                 <w:r>
                   <w:rPr>
-                    <w:rStyle w:val="Textodelmarcadordeposicin"/>
+                    <w:rFonts w:ascii="Arial" w:hAnsi="Arial" w:cs="Arial"/>
+                    <w:sz w:val="24"/>
+                    <w:szCs w:val="24"/>
+                    <w:lang w:val="es-ES"/>
                   </w:rPr>
-                  <w:t>Haga clic aquí para escribir texto.</w:t>
+                  <w:t>Se muestra la información de un empleado en GUIAdministrarEmpleados.</w:t>
                 </w:r>
               </w:p>
             </w:sdtContent>
@@ -925,29 +1648,7 @@
                 <w:szCs w:val="24"/>
                 <w:lang w:val="es-ES"/>
               </w:rPr>
-              <w:t xml:space="preserve">(relación </w:t>
-            </w:r>
-            <w:proofErr w:type="spellStart"/>
-            <w:r>
-              <w:rPr>
-                <w:rFonts w:ascii="Arial" w:hAnsi="Arial" w:cs="Arial"/>
-                <w:b/>
-                <w:sz w:val="24"/>
-                <w:szCs w:val="24"/>
-                <w:lang w:val="es-ES"/>
-              </w:rPr>
-              <w:t>Include</w:t>
-            </w:r>
-            <w:proofErr w:type="spellEnd"/>
-            <w:r>
-              <w:rPr>
-                <w:rFonts w:ascii="Arial" w:hAnsi="Arial" w:cs="Arial"/>
-                <w:b/>
-                <w:sz w:val="24"/>
-                <w:szCs w:val="24"/>
-                <w:lang w:val="es-ES"/>
-              </w:rPr>
-              <w:t>)</w:t>
+              <w:t>(relación Include)</w:t>
             </w:r>
           </w:p>
         </w:tc>
@@ -971,6 +1672,15 @@
                 <w:lang w:val="es-ES"/>
               </w:rPr>
             </w:pPr>
+            <w:r>
+              <w:rPr>
+                <w:rFonts w:ascii="Arial" w:hAnsi="Arial" w:cs="Arial"/>
+                <w:sz w:val="24"/>
+                <w:szCs w:val="24"/>
+                <w:lang w:val="es-ES"/>
+              </w:rPr>
+              <w:t>CU02, CU04.</w:t>
+            </w:r>
           </w:p>
         </w:tc>
       </w:tr>
@@ -1027,29 +1737,7 @@
                 <w:szCs w:val="24"/>
                 <w:lang w:val="es-ES"/>
               </w:rPr>
-              <w:t xml:space="preserve">(relación </w:t>
-            </w:r>
-            <w:proofErr w:type="spellStart"/>
-            <w:r>
-              <w:rPr>
-                <w:rFonts w:ascii="Arial" w:hAnsi="Arial" w:cs="Arial"/>
-                <w:b/>
-                <w:sz w:val="24"/>
-                <w:szCs w:val="24"/>
-                <w:lang w:val="es-ES"/>
-              </w:rPr>
-              <w:t>Extend</w:t>
-            </w:r>
-            <w:proofErr w:type="spellEnd"/>
-            <w:r>
-              <w:rPr>
-                <w:rFonts w:ascii="Arial" w:hAnsi="Arial" w:cs="Arial"/>
-                <w:b/>
-                <w:sz w:val="24"/>
-                <w:szCs w:val="24"/>
-                <w:lang w:val="es-ES"/>
-              </w:rPr>
-              <w:t>)</w:t>
+              <w:t>(relación Extend)</w:t>
             </w:r>
           </w:p>
         </w:tc>
@@ -1072,6 +1760,15 @@
                 <w:lang w:val="es-ES"/>
               </w:rPr>
             </w:pPr>
+            <w:r>
+              <w:rPr>
+                <w:rFonts w:ascii="Arial" w:hAnsi="Arial" w:cs="Arial"/>
+                <w:sz w:val="24"/>
+                <w:szCs w:val="24"/>
+                <w:lang w:val="es-ES"/>
+              </w:rPr>
+              <w:t>N/A.</w:t>
+            </w:r>
           </w:p>
         </w:tc>
       </w:tr>
@@ -1090,6 +1787,95 @@
 <file path=word/numbering.xml><?xml version="1.0" encoding="utf-8"?>
 <w:numbering xmlns:wpc="http://schemas.microsoft.com/office/word/2010/wordprocessingCanvas" xmlns:cx="http://schemas.microsoft.com/office/drawing/2014/chartex" xmlns:cx1="http://schemas.microsoft.com/office/drawing/2015/9/8/chartex" xmlns:cx2="http://schemas.microsoft.com/office/drawing/2015/10/21/chartex" xmlns:cx3="http://schemas.microsoft.com/office/drawing/2016/5/9/chartex" xmlns:cx4="http://schemas.microsoft.com/office/drawing/2016/5/10/chartex" xmlns:cx5="http://schemas.microsoft.com/office/drawing/2016/5/11/chartex" xmlns:cx6="http://schemas.microsoft.com/office/drawing/2016/5/12/chartex" xmlns:cx7="http://schemas.microsoft.com/office/drawing/2016/5/13/chartex" xmlns:cx8="http://schemas.microsoft.com/office/drawing/2016/5/14/chartex" xmlns:mc="http://schemas.openxmlformats.org/markup-compatibility/2006" xmlns:aink="http://schemas.microsoft.com/office/drawing/2016/ink" xmlns:am3d="http://schemas.microsoft.com/office/drawing/2017/model3d" xmlns:o="urn:schemas-microsoft-com:office:office" xmlns:r="http://schemas.openxmlformats.org/officeDocument/2006/relationships" xmlns:m="http://schemas.openxmlformats.org/officeDocument/2006/math" xmlns:v="urn:schemas-microsoft-com:vml" xmlns:wp14="http://schemas.microsoft.com/office/word/2010/wordprocessingDrawing" xmlns:wp="http://schemas.openxmlformats.org/drawingml/2006/wordprocessingDrawing" xmlns:w10="urn:schemas-microsoft-com:office:word" xmlns:w="http://schemas.openxmlformats.org/wordprocessingml/2006/main" xmlns:w14="http://schemas.microsoft.com/office/word/2010/wordml" xmlns:w15="http://schemas.microsoft.com/office/word/2012/wordml" xmlns:w16cex="http://schemas.microsoft.com/office/word/2018/wordml/cex" xmlns:w16cid="http://schemas.microsoft.com/office/word/2016/wordml/cid" xmlns:w16="http://schemas.microsoft.com/office/word/2018/wordml" xmlns:w16se="http://schemas.microsoft.com/office/word/2015/wordml/symex" xmlns:wpg="http://schemas.microsoft.com/office/word/2010/wordprocessingGroup" xmlns:wpi="http://schemas.microsoft.com/office/word/2010/wordprocessingInk" xmlns:wne="http://schemas.microsoft.com/office/word/2006/wordml" xmlns:wps="http://schemas.microsoft.com/office/word/2010/wordprocessingShape" mc:Ignorable="w14 w15 w16se w16cid w16 w16cex wp14">
   <w:abstractNum w:abstractNumId="0" w15:restartNumberingAfterBreak="0">
+    <w:nsid w:val="02FA5303"/>
+    <w:multiLevelType w:val="hybridMultilevel"/>
+    <w:tmpl w:val="E23A4DFA"/>
+    <w:lvl w:ilvl="0" w:tplc="080A000F">
+      <w:start w:val="1"/>
+      <w:numFmt w:val="decimal"/>
+      <w:lvlText w:val="%1."/>
+      <w:lvlJc w:val="left"/>
+      <w:pPr>
+        <w:ind w:left="720" w:hanging="360"/>
+      </w:pPr>
+      <w:rPr>
+        <w:rFonts w:hint="default"/>
+      </w:rPr>
+    </w:lvl>
+    <w:lvl w:ilvl="1" w:tplc="080A0019" w:tentative="1">
+      <w:start w:val="1"/>
+      <w:numFmt w:val="lowerLetter"/>
+      <w:lvlText w:val="%2."/>
+      <w:lvlJc w:val="left"/>
+      <w:pPr>
+        <w:ind w:left="1440" w:hanging="360"/>
+      </w:pPr>
+    </w:lvl>
+    <w:lvl w:ilvl="2" w:tplc="080A001B" w:tentative="1">
+      <w:start w:val="1"/>
+      <w:numFmt w:val="lowerRoman"/>
+      <w:lvlText w:val="%3."/>
+      <w:lvlJc w:val="right"/>
+      <w:pPr>
+        <w:ind w:left="2160" w:hanging="180"/>
+      </w:pPr>
+    </w:lvl>
+    <w:lvl w:ilvl="3" w:tplc="080A000F" w:tentative="1">
+      <w:start w:val="1"/>
+      <w:numFmt w:val="decimal"/>
+      <w:lvlText w:val="%4."/>
+      <w:lvlJc w:val="left"/>
+      <w:pPr>
+        <w:ind w:left="2880" w:hanging="360"/>
+      </w:pPr>
+    </w:lvl>
+    <w:lvl w:ilvl="4" w:tplc="080A0019" w:tentative="1">
+      <w:start w:val="1"/>
+      <w:numFmt w:val="lowerLetter"/>
+      <w:lvlText w:val="%5."/>
+      <w:lvlJc w:val="left"/>
+      <w:pPr>
+        <w:ind w:left="3600" w:hanging="360"/>
+      </w:pPr>
+    </w:lvl>
+    <w:lvl w:ilvl="5" w:tplc="080A001B" w:tentative="1">
+      <w:start w:val="1"/>
+      <w:numFmt w:val="lowerRoman"/>
+      <w:lvlText w:val="%6."/>
+      <w:lvlJc w:val="right"/>
+      <w:pPr>
+        <w:ind w:left="4320" w:hanging="180"/>
+      </w:pPr>
+    </w:lvl>
+    <w:lvl w:ilvl="6" w:tplc="080A000F" w:tentative="1">
+      <w:start w:val="1"/>
+      <w:numFmt w:val="decimal"/>
+      <w:lvlText w:val="%7."/>
+      <w:lvlJc w:val="left"/>
+      <w:pPr>
+        <w:ind w:left="5040" w:hanging="360"/>
+      </w:pPr>
+    </w:lvl>
+    <w:lvl w:ilvl="7" w:tplc="080A0019" w:tentative="1">
+      <w:start w:val="1"/>
+      <w:numFmt w:val="lowerLetter"/>
+      <w:lvlText w:val="%8."/>
+      <w:lvlJc w:val="left"/>
+      <w:pPr>
+        <w:ind w:left="5760" w:hanging="360"/>
+      </w:pPr>
+    </w:lvl>
+    <w:lvl w:ilvl="8" w:tplc="080A001B" w:tentative="1">
+      <w:start w:val="1"/>
+      <w:numFmt w:val="lowerRoman"/>
+      <w:lvlText w:val="%9."/>
+      <w:lvlJc w:val="right"/>
+      <w:pPr>
+        <w:ind w:left="6480" w:hanging="180"/>
+      </w:pPr>
+    </w:lvl>
+  </w:abstractNum>
+  <w:abstractNum w:abstractNumId="1" w15:restartNumberingAfterBreak="0">
     <w:nsid w:val="05245D93"/>
     <w:multiLevelType w:val="hybridMultilevel"/>
     <w:tmpl w:val="D6BC8754"/>
@@ -1178,7 +1964,7 @@
       </w:pPr>
     </w:lvl>
   </w:abstractNum>
-  <w:abstractNum w:abstractNumId="1" w15:restartNumberingAfterBreak="0">
+  <w:abstractNum w:abstractNumId="2" w15:restartNumberingAfterBreak="0">
     <w:nsid w:val="06DE2582"/>
     <w:multiLevelType w:val="hybridMultilevel"/>
     <w:tmpl w:val="4C42D488"/>
@@ -1267,7 +2053,96 @@
       </w:pPr>
     </w:lvl>
   </w:abstractNum>
-  <w:abstractNum w:abstractNumId="2" w15:restartNumberingAfterBreak="0">
+  <w:abstractNum w:abstractNumId="3" w15:restartNumberingAfterBreak="0">
+    <w:nsid w:val="0C6708D7"/>
+    <w:multiLevelType w:val="hybridMultilevel"/>
+    <w:tmpl w:val="013815B6"/>
+    <w:lvl w:ilvl="0" w:tplc="080A000F">
+      <w:start w:val="1"/>
+      <w:numFmt w:val="decimal"/>
+      <w:lvlText w:val="%1."/>
+      <w:lvlJc w:val="left"/>
+      <w:pPr>
+        <w:ind w:left="720" w:hanging="360"/>
+      </w:pPr>
+      <w:rPr>
+        <w:rFonts w:hint="default"/>
+      </w:rPr>
+    </w:lvl>
+    <w:lvl w:ilvl="1" w:tplc="080A0019" w:tentative="1">
+      <w:start w:val="1"/>
+      <w:numFmt w:val="lowerLetter"/>
+      <w:lvlText w:val="%2."/>
+      <w:lvlJc w:val="left"/>
+      <w:pPr>
+        <w:ind w:left="1440" w:hanging="360"/>
+      </w:pPr>
+    </w:lvl>
+    <w:lvl w:ilvl="2" w:tplc="080A001B" w:tentative="1">
+      <w:start w:val="1"/>
+      <w:numFmt w:val="lowerRoman"/>
+      <w:lvlText w:val="%3."/>
+      <w:lvlJc w:val="right"/>
+      <w:pPr>
+        <w:ind w:left="2160" w:hanging="180"/>
+      </w:pPr>
+    </w:lvl>
+    <w:lvl w:ilvl="3" w:tplc="080A000F" w:tentative="1">
+      <w:start w:val="1"/>
+      <w:numFmt w:val="decimal"/>
+      <w:lvlText w:val="%4."/>
+      <w:lvlJc w:val="left"/>
+      <w:pPr>
+        <w:ind w:left="2880" w:hanging="360"/>
+      </w:pPr>
+    </w:lvl>
+    <w:lvl w:ilvl="4" w:tplc="080A0019" w:tentative="1">
+      <w:start w:val="1"/>
+      <w:numFmt w:val="lowerLetter"/>
+      <w:lvlText w:val="%5."/>
+      <w:lvlJc w:val="left"/>
+      <w:pPr>
+        <w:ind w:left="3600" w:hanging="360"/>
+      </w:pPr>
+    </w:lvl>
+    <w:lvl w:ilvl="5" w:tplc="080A001B" w:tentative="1">
+      <w:start w:val="1"/>
+      <w:numFmt w:val="lowerRoman"/>
+      <w:lvlText w:val="%6."/>
+      <w:lvlJc w:val="right"/>
+      <w:pPr>
+        <w:ind w:left="4320" w:hanging="180"/>
+      </w:pPr>
+    </w:lvl>
+    <w:lvl w:ilvl="6" w:tplc="080A000F" w:tentative="1">
+      <w:start w:val="1"/>
+      <w:numFmt w:val="decimal"/>
+      <w:lvlText w:val="%7."/>
+      <w:lvlJc w:val="left"/>
+      <w:pPr>
+        <w:ind w:left="5040" w:hanging="360"/>
+      </w:pPr>
+    </w:lvl>
+    <w:lvl w:ilvl="7" w:tplc="080A0019" w:tentative="1">
+      <w:start w:val="1"/>
+      <w:numFmt w:val="lowerLetter"/>
+      <w:lvlText w:val="%8."/>
+      <w:lvlJc w:val="left"/>
+      <w:pPr>
+        <w:ind w:left="5760" w:hanging="360"/>
+      </w:pPr>
+    </w:lvl>
+    <w:lvl w:ilvl="8" w:tplc="080A001B" w:tentative="1">
+      <w:start w:val="1"/>
+      <w:numFmt w:val="lowerRoman"/>
+      <w:lvlText w:val="%9."/>
+      <w:lvlJc w:val="right"/>
+      <w:pPr>
+        <w:ind w:left="6480" w:hanging="180"/>
+      </w:pPr>
+    </w:lvl>
+  </w:abstractNum>
+  <w:abstractNum w:abstractNumId="4" w15:restartNumberingAfterBreak="0">
     <w:nsid w:val="100D709F"/>
     <w:multiLevelType w:val="hybridMultilevel"/>
     <w:tmpl w:val="1D301FD0"/>
@@ -1356,7 +2231,185 @@
       </w:pPr>
     </w:lvl>
   </w:abstractNum>
-  <w:abstractNum w:abstractNumId="3" w15:restartNumberingAfterBreak="0">
+  <w:abstractNum w:abstractNumId="5" w15:restartNumberingAfterBreak="0">
+    <w:nsid w:val="1B542403"/>
+    <w:multiLevelType w:val="hybridMultilevel"/>
+    <w:tmpl w:val="072CA2C0"/>
+    <w:lvl w:ilvl="0" w:tplc="080A000F">
+      <w:start w:val="1"/>
+      <w:numFmt w:val="decimal"/>
+      <w:lvlText w:val="%1."/>
+      <w:lvlJc w:val="left"/>
+      <w:pPr>
+        <w:ind w:left="720" w:hanging="360"/>
+      </w:pPr>
+      <w:rPr>
+        <w:rFonts w:hint="default"/>
+      </w:rPr>
+    </w:lvl>
+    <w:lvl w:ilvl="1" w:tplc="080A0019" w:tentative="1">
+      <w:start w:val="1"/>
+      <w:numFmt w:val="lowerLetter"/>
+      <w:lvlText w:val="%2."/>
+      <w:lvlJc w:val="left"/>
+      <w:pPr>
+        <w:ind w:left="1440" w:hanging="360"/>
+      </w:pPr>
+    </w:lvl>
+    <w:lvl w:ilvl="2" w:tplc="080A001B" w:tentative="1">
+      <w:start w:val="1"/>
+      <w:numFmt w:val="lowerRoman"/>
+      <w:lvlText w:val="%3."/>
+      <w:lvlJc w:val="right"/>
+      <w:pPr>
+        <w:ind w:left="2160" w:hanging="180"/>
+      </w:pPr>
+    </w:lvl>
+    <w:lvl w:ilvl="3" w:tplc="080A000F" w:tentative="1">
+      <w:start w:val="1"/>
+      <w:numFmt w:val="decimal"/>
+      <w:lvlText w:val="%4."/>
+      <w:lvlJc w:val="left"/>
+      <w:pPr>
+        <w:ind w:left="2880" w:hanging="360"/>
+      </w:pPr>
+    </w:lvl>
+    <w:lvl w:ilvl="4" w:tplc="080A0019" w:tentative="1">
+      <w:start w:val="1"/>
+      <w:numFmt w:val="lowerLetter"/>
+      <w:lvlText w:val="%5."/>
+      <w:lvlJc w:val="left"/>
+      <w:pPr>
+        <w:ind w:left="3600" w:hanging="360"/>
+      </w:pPr>
+    </w:lvl>
+    <w:lvl w:ilvl="5" w:tplc="080A001B" w:tentative="1">
+      <w:start w:val="1"/>
+      <w:numFmt w:val="lowerRoman"/>
+      <w:lvlText w:val="%6."/>
+      <w:lvlJc w:val="right"/>
+      <w:pPr>
+        <w:ind w:left="4320" w:hanging="180"/>
+      </w:pPr>
+    </w:lvl>
+    <w:lvl w:ilvl="6" w:tplc="080A000F" w:tentative="1">
+      <w:start w:val="1"/>
+      <w:numFmt w:val="decimal"/>
+      <w:lvlText w:val="%7."/>
+      <w:lvlJc w:val="left"/>
+      <w:pPr>
+        <w:ind w:left="5040" w:hanging="360"/>
+      </w:pPr>
+    </w:lvl>
+    <w:lvl w:ilvl="7" w:tplc="080A0019" w:tentative="1">
+      <w:start w:val="1"/>
+      <w:numFmt w:val="lowerLetter"/>
+      <w:lvlText w:val="%8."/>
+      <w:lvlJc w:val="left"/>
+      <w:pPr>
+        <w:ind w:left="5760" w:hanging="360"/>
+      </w:pPr>
+    </w:lvl>
+    <w:lvl w:ilvl="8" w:tplc="080A001B" w:tentative="1">
+      <w:start w:val="1"/>
+      <w:numFmt w:val="lowerRoman"/>
+      <w:lvlText w:val="%9."/>
+      <w:lvlJc w:val="right"/>
+      <w:pPr>
+        <w:ind w:left="6480" w:hanging="180"/>
+      </w:pPr>
+    </w:lvl>
+  </w:abstractNum>
+  <w:abstractNum w:abstractNumId="6" w15:restartNumberingAfterBreak="0">
+    <w:nsid w:val="1BFF3B84"/>
+    <w:multiLevelType w:val="hybridMultilevel"/>
+    <w:tmpl w:val="3A30C3B6"/>
+    <w:lvl w:ilvl="0" w:tplc="080A000F">
+      <w:start w:val="1"/>
+      <w:numFmt w:val="decimal"/>
+      <w:lvlText w:val="%1."/>
+      <w:lvlJc w:val="left"/>
+      <w:pPr>
+        <w:ind w:left="720" w:hanging="360"/>
+      </w:pPr>
+      <w:rPr>
+        <w:rFonts w:hint="default"/>
+      </w:rPr>
+    </w:lvl>
+    <w:lvl w:ilvl="1" w:tplc="080A0019" w:tentative="1">
+      <w:start w:val="1"/>
+      <w:numFmt w:val="lowerLetter"/>
+      <w:lvlText w:val="%2."/>
+      <w:lvlJc w:val="left"/>
+      <w:pPr>
+        <w:ind w:left="1440" w:hanging="360"/>
+      </w:pPr>
+    </w:lvl>
+    <w:lvl w:ilvl="2" w:tplc="080A001B" w:tentative="1">
+      <w:start w:val="1"/>
+      <w:numFmt w:val="lowerRoman"/>
+      <w:lvlText w:val="%3."/>
+      <w:lvlJc w:val="right"/>
+      <w:pPr>
+        <w:ind w:left="2160" w:hanging="180"/>
+      </w:pPr>
+    </w:lvl>
+    <w:lvl w:ilvl="3" w:tplc="080A000F" w:tentative="1">
+      <w:start w:val="1"/>
+      <w:numFmt w:val="decimal"/>
+      <w:lvlText w:val="%4."/>
+      <w:lvlJc w:val="left"/>
+      <w:pPr>
+        <w:ind w:left="2880" w:hanging="360"/>
+      </w:pPr>
+    </w:lvl>
+    <w:lvl w:ilvl="4" w:tplc="080A0019" w:tentative="1">
+      <w:start w:val="1"/>
+      <w:numFmt w:val="lowerLetter"/>
+      <w:lvlText w:val="%5."/>
+      <w:lvlJc w:val="left"/>
+      <w:pPr>
+        <w:ind w:left="3600" w:hanging="360"/>
+      </w:pPr>
+    </w:lvl>
+    <w:lvl w:ilvl="5" w:tplc="080A001B" w:tentative="1">
+      <w:start w:val="1"/>
+      <w:numFmt w:val="lowerRoman"/>
+      <w:lvlText w:val="%6."/>
+      <w:lvlJc w:val="right"/>
+      <w:pPr>
+        <w:ind w:left="4320" w:hanging="180"/>
+      </w:pPr>
+    </w:lvl>
+    <w:lvl w:ilvl="6" w:tplc="080A000F" w:tentative="1">
+      <w:start w:val="1"/>
+      <w:numFmt w:val="decimal"/>
+      <w:lvlText w:val="%7."/>
+      <w:lvlJc w:val="left"/>
+      <w:pPr>
+        <w:ind w:left="5040" w:hanging="360"/>
+      </w:pPr>
+    </w:lvl>
+    <w:lvl w:ilvl="7" w:tplc="080A0019" w:tentative="1">
+      <w:start w:val="1"/>
+      <w:numFmt w:val="lowerLetter"/>
+      <w:lvlText w:val="%8."/>
+      <w:lvlJc w:val="left"/>
+      <w:pPr>
+        <w:ind w:left="5760" w:hanging="360"/>
+      </w:pPr>
+    </w:lvl>
+    <w:lvl w:ilvl="8" w:tplc="080A001B" w:tentative="1">
+      <w:start w:val="1"/>
+      <w:numFmt w:val="lowerRoman"/>
+      <w:lvlText w:val="%9."/>
+      <w:lvlJc w:val="right"/>
+      <w:pPr>
+        <w:ind w:left="6480" w:hanging="180"/>
+      </w:pPr>
+    </w:lvl>
+  </w:abstractNum>
+  <w:abstractNum w:abstractNumId="7" w15:restartNumberingAfterBreak="0">
     <w:nsid w:val="1D3A790A"/>
     <w:multiLevelType w:val="hybridMultilevel"/>
     <w:tmpl w:val="9DD6AD58"/>
@@ -1445,7 +2498,7 @@
       </w:pPr>
     </w:lvl>
   </w:abstractNum>
-  <w:abstractNum w:abstractNumId="4" w15:restartNumberingAfterBreak="0">
+  <w:abstractNum w:abstractNumId="8" w15:restartNumberingAfterBreak="0">
     <w:nsid w:val="2E065E9B"/>
     <w:multiLevelType w:val="hybridMultilevel"/>
     <w:tmpl w:val="123E11FC"/>
@@ -1534,7 +2587,7 @@
       </w:pPr>
     </w:lvl>
   </w:abstractNum>
-  <w:abstractNum w:abstractNumId="5" w15:restartNumberingAfterBreak="0">
+  <w:abstractNum w:abstractNumId="9" w15:restartNumberingAfterBreak="0">
     <w:nsid w:val="2E5066C4"/>
     <w:multiLevelType w:val="hybridMultilevel"/>
     <w:tmpl w:val="3378EE02"/>
@@ -1623,7 +2676,7 @@
       </w:pPr>
     </w:lvl>
   </w:abstractNum>
-  <w:abstractNum w:abstractNumId="6" w15:restartNumberingAfterBreak="0">
+  <w:abstractNum w:abstractNumId="10" w15:restartNumberingAfterBreak="0">
     <w:nsid w:val="39EE1046"/>
     <w:multiLevelType w:val="hybridMultilevel"/>
     <w:tmpl w:val="F7F642C8"/>
@@ -1712,7 +2765,7 @@
       </w:pPr>
     </w:lvl>
   </w:abstractNum>
-  <w:abstractNum w:abstractNumId="7" w15:restartNumberingAfterBreak="0">
+  <w:abstractNum w:abstractNumId="11" w15:restartNumberingAfterBreak="0">
     <w:nsid w:val="5372752F"/>
     <w:multiLevelType w:val="hybridMultilevel"/>
     <w:tmpl w:val="4D841E48"/>
@@ -1802,27 +2855,39 @@
     </w:lvl>
   </w:abstractNum>
   <w:num w:numId="1">
+    <w:abstractNumId w:val="4"/>
+  </w:num>
+  <w:num w:numId="2">
+    <w:abstractNumId w:val="11"/>
+  </w:num>
+  <w:num w:numId="3">
+    <w:abstractNumId w:val="8"/>
+  </w:num>
+  <w:num w:numId="4">
+    <w:abstractNumId w:val="9"/>
+  </w:num>
+  <w:num w:numId="5">
     <w:abstractNumId w:val="2"/>
   </w:num>
-  <w:num w:numId="2">
+  <w:num w:numId="6">
+    <w:abstractNumId w:val="1"/>
+  </w:num>
+  <w:num w:numId="7">
     <w:abstractNumId w:val="7"/>
   </w:num>
-  <w:num w:numId="3">
-    <w:abstractNumId w:val="4"/>
+  <w:num w:numId="8">
+    <w:abstractNumId w:val="10"/>
   </w:num>
-  <w:num w:numId="4">
+  <w:num w:numId="9">
+    <w:abstractNumId w:val="0"/>
+  </w:num>
+  <w:num w:numId="10">
+    <w:abstractNumId w:val="3"/>
+  </w:num>
+  <w:num w:numId="11">
     <w:abstractNumId w:val="5"/>
   </w:num>
-  <w:num w:numId="5">
-    <w:abstractNumId w:val="1"/>
-  </w:num>
-  <w:num w:numId="6">
-    <w:abstractNumId w:val="0"/>
-  </w:num>
-  <w:num w:numId="7">
-    <w:abstractNumId w:val="3"/>
-  </w:num>
-  <w:num w:numId="8">
+  <w:num w:numId="12">
     <w:abstractNumId w:val="6"/>
   </w:num>
 </w:numbering>
@@ -2488,6 +3553,9 @@
     <w:rsidRoot w:val="00421673"/>
     <w:rsid w:val="003C49F1"/>
     <w:rsid w:val="00421673"/>
+    <w:rsid w:val="005A3E34"/>
+    <w:rsid w:val="00A71FEB"/>
+    <w:rsid w:val="00B76EEB"/>
   </w:rsids>
   <m:mathPr>
     <m:mathFont m:val="Cambria Math"/>

</xml_diff>

<commit_message>
Se termino adato GUIBuscar a CU03
</commit_message>
<xml_diff>
--- a/CU03_desc.docx
+++ b/CU03_desc.docx
@@ -407,6 +407,34 @@
               <w:t>29/03/2020</w:t>
             </w:r>
           </w:p>
+          <w:p>
+            <w:pPr>
+              <w:rPr>
+                <w:rFonts w:ascii="Arial" w:hAnsi="Arial" w:cs="Arial"/>
+                <w:sz w:val="24"/>
+                <w:szCs w:val="24"/>
+                <w:lang w:val="es-ES"/>
+              </w:rPr>
+            </w:pPr>
+            <w:r>
+              <w:rPr>
+                <w:rFonts w:ascii="Arial" w:hAnsi="Arial" w:cs="Arial"/>
+                <w:sz w:val="24"/>
+                <w:szCs w:val="24"/>
+                <w:lang w:val="es-ES"/>
+              </w:rPr>
+              <w:t>30</w:t>
+            </w:r>
+            <w:r>
+              <w:rPr>
+                <w:rFonts w:ascii="Arial" w:hAnsi="Arial" w:cs="Arial"/>
+                <w:sz w:val="24"/>
+                <w:szCs w:val="24"/>
+                <w:lang w:val="es-ES"/>
+              </w:rPr>
+              <w:t>/03/2020</w:t>
+            </w:r>
+          </w:p>
         </w:tc>
       </w:tr>
       <w:tr>
@@ -670,7 +698,25 @@
                 <w:szCs w:val="24"/>
                 <w:lang w:val="es-ES"/>
               </w:rPr>
-              <w:t>PRE2: El administrador se encuentra en la GUIAdministrarEmpleados.</w:t>
+              <w:t>PRE2: El administrador se encuentra en la GUI</w:t>
+            </w:r>
+            <w:r>
+              <w:rPr>
+                <w:rFonts w:ascii="Arial" w:hAnsi="Arial" w:cs="Arial"/>
+                <w:sz w:val="24"/>
+                <w:szCs w:val="24"/>
+                <w:lang w:val="es-ES"/>
+              </w:rPr>
+              <w:t xml:space="preserve"> Principal</w:t>
+            </w:r>
+            <w:r>
+              <w:rPr>
+                <w:rFonts w:ascii="Arial" w:hAnsi="Arial" w:cs="Arial"/>
+                <w:sz w:val="24"/>
+                <w:szCs w:val="24"/>
+                <w:lang w:val="es-ES"/>
+              </w:rPr>
+              <w:t>.</w:t>
             </w:r>
           </w:p>
         </w:tc>
@@ -741,7 +787,7 @@
                 <w:sz w:val="24"/>
                 <w:szCs w:val="24"/>
               </w:rPr>
-              <w:t>El administrador ingresa algún dato en el formulario del registro de empleados.</w:t>
+              <w:t>El administrador selecciona la opción “Buscar empleado”.</w:t>
             </w:r>
           </w:p>
           <w:p>
@@ -763,7 +809,7 @@
                 <w:sz w:val="24"/>
                 <w:szCs w:val="24"/>
               </w:rPr>
-              <w:t>El sistema habilita la opción “Buscar”.</w:t>
+              <w:t>El sistema abre una conexión con la base de datos y muestra la GUI Buscar empleados mostrando una caja con criterios de búsqueda, una caja de texto para escribir, una tabla vacía y los botones deshabilitados de “Buscar”, “Editar” y “Eliminar” más el botón “Cancelar” habilitado (ver EX1).</w:t>
             </w:r>
           </w:p>
           <w:p>
@@ -793,7 +839,23 @@
                 <w:sz w:val="24"/>
                 <w:szCs w:val="24"/>
               </w:rPr>
-              <w:t>presiona la opción “Buscar”</w:t>
+              <w:t>selecciona un criterio de búsqueda y escribe información en el cuadro de texto</w:t>
+            </w:r>
+            <w:r>
+              <w:rPr>
+                <w:rFonts w:ascii="Arial" w:hAnsi="Arial" w:cs="Arial"/>
+                <w:sz w:val="24"/>
+                <w:szCs w:val="24"/>
+              </w:rPr>
+              <w:t xml:space="preserve"> (ver FA1)</w:t>
+            </w:r>
+            <w:r>
+              <w:rPr>
+                <w:rFonts w:ascii="Arial" w:hAnsi="Arial" w:cs="Arial"/>
+                <w:sz w:val="24"/>
+                <w:szCs w:val="24"/>
+              </w:rPr>
+              <w:t>.</w:t>
             </w:r>
           </w:p>
           <w:p>
@@ -815,7 +877,7 @@
                 <w:sz w:val="24"/>
                 <w:szCs w:val="24"/>
               </w:rPr>
-              <w:t>El sistema busca en la base de datos la información introducida.</w:t>
+              <w:t>El sistema habilita la opción “Buscar”.</w:t>
             </w:r>
           </w:p>
           <w:p>
@@ -837,31 +899,23 @@
                 <w:sz w:val="24"/>
                 <w:szCs w:val="24"/>
               </w:rPr>
-              <w:t xml:space="preserve">El sistema establece la información en el formulario, mostrado la </w:t>
-            </w:r>
-            <w:r>
-              <w:rPr>
-                <w:rFonts w:ascii="Arial" w:hAnsi="Arial" w:cs="Arial"/>
-                <w:sz w:val="24"/>
-                <w:szCs w:val="24"/>
-              </w:rPr>
-              <w:t>opción “Buscar” y todos los campos deshabilitados mas las opciones “Editar”, “Eliminar”, “Limpiar” y “Cancelar” habilitadas (ver FA1, FA3</w:t>
-            </w:r>
-            <w:r>
-              <w:rPr>
-                <w:rFonts w:ascii="Arial" w:hAnsi="Arial" w:cs="Arial"/>
-                <w:sz w:val="24"/>
-                <w:szCs w:val="24"/>
-              </w:rPr>
-              <w:t>, FA4</w:t>
-            </w:r>
-            <w:r>
-              <w:rPr>
-                <w:rFonts w:ascii="Arial" w:hAnsi="Arial" w:cs="Arial"/>
-                <w:sz w:val="24"/>
-                <w:szCs w:val="24"/>
-              </w:rPr>
-              <w:t>).</w:t>
+              <w:t>El administrador presiona la opción “Buscar”</w:t>
+            </w:r>
+            <w:r>
+              <w:rPr>
+                <w:rFonts w:ascii="Arial" w:hAnsi="Arial" w:cs="Arial"/>
+                <w:sz w:val="24"/>
+                <w:szCs w:val="24"/>
+              </w:rPr>
+              <w:t xml:space="preserve"> (ver FA1)</w:t>
+            </w:r>
+            <w:r>
+              <w:rPr>
+                <w:rFonts w:ascii="Arial" w:hAnsi="Arial" w:cs="Arial"/>
+                <w:sz w:val="24"/>
+                <w:szCs w:val="24"/>
+              </w:rPr>
+              <w:t>.</w:t>
             </w:r>
           </w:p>
           <w:p>
@@ -883,8 +937,206 @@
                 <w:sz w:val="24"/>
                 <w:szCs w:val="24"/>
               </w:rPr>
+              <w:t xml:space="preserve">El sistema </w:t>
+            </w:r>
+            <w:r>
+              <w:rPr>
+                <w:rFonts w:ascii="Arial" w:hAnsi="Arial" w:cs="Arial"/>
+                <w:sz w:val="24"/>
+                <w:szCs w:val="24"/>
+              </w:rPr>
+              <w:t xml:space="preserve">valida que solo haya caracteres válidos y </w:t>
+            </w:r>
+            <w:r>
+              <w:rPr>
+                <w:rFonts w:ascii="Arial" w:hAnsi="Arial" w:cs="Arial"/>
+                <w:sz w:val="24"/>
+                <w:szCs w:val="24"/>
+              </w:rPr>
+              <w:t xml:space="preserve">busca en la base </w:t>
+            </w:r>
+            <w:r>
+              <w:rPr>
+                <w:rFonts w:ascii="Arial" w:hAnsi="Arial" w:cs="Arial"/>
+                <w:sz w:val="24"/>
+                <w:szCs w:val="24"/>
+              </w:rPr>
+              <w:t xml:space="preserve">de datos </w:t>
+            </w:r>
+            <w:r>
+              <w:rPr>
+                <w:rFonts w:ascii="Arial" w:hAnsi="Arial" w:cs="Arial"/>
+                <w:sz w:val="24"/>
+                <w:szCs w:val="24"/>
+              </w:rPr>
+              <w:t>el criterio de búsqueda con la información introducida</w:t>
+            </w:r>
+            <w:r>
+              <w:rPr>
+                <w:rFonts w:ascii="Arial" w:hAnsi="Arial" w:cs="Arial"/>
+                <w:sz w:val="24"/>
+                <w:szCs w:val="24"/>
+              </w:rPr>
+              <w:t xml:space="preserve"> (ver FA</w:t>
+            </w:r>
+            <w:r>
+              <w:rPr>
+                <w:rFonts w:ascii="Arial" w:hAnsi="Arial" w:cs="Arial"/>
+                <w:sz w:val="24"/>
+                <w:szCs w:val="24"/>
+              </w:rPr>
+              <w:t>2</w:t>
+            </w:r>
+            <w:r>
+              <w:rPr>
+                <w:rFonts w:ascii="Arial" w:hAnsi="Arial" w:cs="Arial"/>
+                <w:sz w:val="24"/>
+                <w:szCs w:val="24"/>
+              </w:rPr>
+              <w:t>)</w:t>
+            </w:r>
+            <w:r>
+              <w:rPr>
+                <w:rFonts w:ascii="Arial" w:hAnsi="Arial" w:cs="Arial"/>
+                <w:sz w:val="24"/>
+                <w:szCs w:val="24"/>
+              </w:rPr>
+              <w:t>.</w:t>
+            </w:r>
+          </w:p>
+          <w:p>
+            <w:pPr>
+              <w:pStyle w:val="Prrafodelista"/>
+              <w:numPr>
+                <w:ilvl w:val="0"/>
+                <w:numId w:val="1"/>
+              </w:numPr>
+              <w:rPr>
+                <w:rFonts w:ascii="Arial" w:hAnsi="Arial" w:cs="Arial"/>
+                <w:sz w:val="24"/>
+                <w:szCs w:val="24"/>
+              </w:rPr>
+            </w:pPr>
+            <w:r>
+              <w:rPr>
+                <w:rFonts w:ascii="Arial" w:hAnsi="Arial" w:cs="Arial"/>
+                <w:sz w:val="24"/>
+                <w:szCs w:val="24"/>
+              </w:rPr>
+              <w:t xml:space="preserve">El sistema establece </w:t>
+            </w:r>
+            <w:r>
+              <w:rPr>
+                <w:rFonts w:ascii="Arial" w:hAnsi="Arial" w:cs="Arial"/>
+                <w:sz w:val="24"/>
+                <w:szCs w:val="24"/>
+              </w:rPr>
+              <w:t xml:space="preserve">en la tabla </w:t>
+            </w:r>
+            <w:r>
+              <w:rPr>
+                <w:rFonts w:ascii="Arial" w:hAnsi="Arial" w:cs="Arial"/>
+                <w:sz w:val="24"/>
+                <w:szCs w:val="24"/>
+              </w:rPr>
+              <w:t>la información en</w:t>
+            </w:r>
+            <w:r>
+              <w:rPr>
+                <w:rFonts w:ascii="Arial" w:hAnsi="Arial" w:cs="Arial"/>
+                <w:sz w:val="24"/>
+                <w:szCs w:val="24"/>
+              </w:rPr>
+              <w:t xml:space="preserve">contrada y habilita las opciones </w:t>
+            </w:r>
+            <w:r>
+              <w:rPr>
+                <w:rFonts w:ascii="Arial" w:hAnsi="Arial" w:cs="Arial"/>
+                <w:sz w:val="24"/>
+                <w:szCs w:val="24"/>
+              </w:rPr>
+              <w:t>“Editar”</w:t>
+            </w:r>
+            <w:r>
+              <w:rPr>
+                <w:rFonts w:ascii="Arial" w:hAnsi="Arial" w:cs="Arial"/>
+                <w:sz w:val="24"/>
+                <w:szCs w:val="24"/>
+              </w:rPr>
+              <w:t xml:space="preserve"> y</w:t>
+            </w:r>
+            <w:r>
+              <w:rPr>
+                <w:rFonts w:ascii="Arial" w:hAnsi="Arial" w:cs="Arial"/>
+                <w:sz w:val="24"/>
+                <w:szCs w:val="24"/>
+              </w:rPr>
+              <w:t xml:space="preserve"> “Eliminar”</w:t>
+            </w:r>
+            <w:r>
+              <w:rPr>
+                <w:rFonts w:ascii="Arial" w:hAnsi="Arial" w:cs="Arial"/>
+                <w:sz w:val="24"/>
+                <w:szCs w:val="24"/>
+              </w:rPr>
+              <w:t xml:space="preserve"> (ver FA</w:t>
+            </w:r>
+            <w:r>
+              <w:rPr>
+                <w:rFonts w:ascii="Arial" w:hAnsi="Arial" w:cs="Arial"/>
+                <w:sz w:val="24"/>
+                <w:szCs w:val="24"/>
+              </w:rPr>
+              <w:t>3</w:t>
+            </w:r>
+            <w:r>
+              <w:rPr>
+                <w:rFonts w:ascii="Arial" w:hAnsi="Arial" w:cs="Arial"/>
+                <w:sz w:val="24"/>
+                <w:szCs w:val="24"/>
+              </w:rPr>
+              <w:t>)</w:t>
+            </w:r>
+            <w:r>
+              <w:rPr>
+                <w:rFonts w:ascii="Arial" w:hAnsi="Arial" w:cs="Arial"/>
+                <w:sz w:val="24"/>
+                <w:szCs w:val="24"/>
+              </w:rPr>
+              <w:t>.</w:t>
+            </w:r>
+          </w:p>
+          <w:p>
+            <w:pPr>
+              <w:pStyle w:val="Prrafodelista"/>
+              <w:numPr>
+                <w:ilvl w:val="0"/>
+                <w:numId w:val="1"/>
+              </w:numPr>
+              <w:rPr>
+                <w:rFonts w:ascii="Arial" w:hAnsi="Arial" w:cs="Arial"/>
+                <w:sz w:val="24"/>
+                <w:szCs w:val="24"/>
+              </w:rPr>
+            </w:pPr>
+            <w:r>
+              <w:rPr>
+                <w:rFonts w:ascii="Arial" w:hAnsi="Arial" w:cs="Arial"/>
+                <w:sz w:val="24"/>
+                <w:szCs w:val="24"/>
+              </w:rPr>
+              <w:lastRenderedPageBreak/>
               <w:t>Fin del caso de uso.</w:t>
             </w:r>
+          </w:p>
+          <w:p>
+            <w:pPr>
+              <w:rPr>
+                <w:rFonts w:ascii="Arial" w:hAnsi="Arial" w:cs="Arial"/>
+                <w:sz w:val="24"/>
+                <w:szCs w:val="24"/>
+              </w:rPr>
+            </w:pPr>
           </w:p>
         </w:tc>
       </w:tr>
@@ -922,6 +1174,7 @@
                 <w:szCs w:val="24"/>
                 <w:lang w:val="es-ES"/>
               </w:rPr>
+              <w:lastRenderedPageBreak/>
               <w:t>Flujos Alternos:</w:t>
             </w:r>
           </w:p>
@@ -954,187 +1207,25 @@
                 <w:szCs w:val="24"/>
                 <w:lang w:val="es-ES"/>
               </w:rPr>
-              <w:t>FA1 Hay más de un resultado en la base de datos:</w:t>
-            </w:r>
-          </w:p>
-          <w:p>
-            <w:pPr>
-              <w:pStyle w:val="Prrafodelista"/>
-              <w:numPr>
-                <w:ilvl w:val="0"/>
-                <w:numId w:val="9"/>
-              </w:numPr>
-              <w:spacing w:after="0"/>
-              <w:rPr>
-                <w:rFonts w:ascii="Arial" w:hAnsi="Arial" w:cs="Arial"/>
-                <w:sz w:val="24"/>
-                <w:szCs w:val="24"/>
-                <w:lang w:val="es-ES"/>
-              </w:rPr>
-            </w:pPr>
-            <w:r>
-              <w:rPr>
-                <w:rFonts w:ascii="Arial" w:hAnsi="Arial" w:cs="Arial"/>
-                <w:sz w:val="24"/>
-                <w:szCs w:val="24"/>
-                <w:lang w:val="es-ES"/>
-              </w:rPr>
-              <w:t>El sistema abre una ventana, mostrando todos los resultados encontrados y la opción “Aceptar” y “Cancelar”.</w:t>
-            </w:r>
-          </w:p>
-          <w:p>
-            <w:pPr>
-              <w:pStyle w:val="Prrafodelista"/>
-              <w:numPr>
-                <w:ilvl w:val="0"/>
-                <w:numId w:val="9"/>
-              </w:numPr>
-              <w:spacing w:after="0"/>
-              <w:rPr>
-                <w:rFonts w:ascii="Arial" w:hAnsi="Arial" w:cs="Arial"/>
-                <w:sz w:val="24"/>
-                <w:szCs w:val="24"/>
-                <w:lang w:val="es-ES"/>
-              </w:rPr>
-            </w:pPr>
-            <w:r>
-              <w:rPr>
-                <w:rFonts w:ascii="Arial" w:hAnsi="Arial" w:cs="Arial"/>
-                <w:sz w:val="24"/>
-                <w:szCs w:val="24"/>
-                <w:lang w:val="es-ES"/>
-              </w:rPr>
-              <w:t xml:space="preserve">El administrador selecciona el resultado deseado y presiona la opción “Aceptar” </w:t>
-            </w:r>
-            <w:r>
-              <w:rPr>
-                <w:rFonts w:ascii="Arial" w:hAnsi="Arial" w:cs="Arial"/>
-                <w:sz w:val="24"/>
-                <w:szCs w:val="24"/>
-                <w:lang w:val="es-ES"/>
-              </w:rPr>
-              <w:t>(ver FA2)</w:t>
-            </w:r>
-            <w:r>
-              <w:rPr>
-                <w:rFonts w:ascii="Arial" w:hAnsi="Arial" w:cs="Arial"/>
-                <w:sz w:val="24"/>
-                <w:szCs w:val="24"/>
-                <w:lang w:val="es-ES"/>
-              </w:rPr>
-              <w:t>.</w:t>
-            </w:r>
-          </w:p>
-          <w:p>
-            <w:pPr>
-              <w:pStyle w:val="Prrafodelista"/>
-              <w:numPr>
-                <w:ilvl w:val="0"/>
-                <w:numId w:val="9"/>
-              </w:numPr>
-              <w:spacing w:after="0"/>
-              <w:rPr>
-                <w:rFonts w:ascii="Arial" w:hAnsi="Arial" w:cs="Arial"/>
-                <w:sz w:val="24"/>
-                <w:szCs w:val="24"/>
-                <w:lang w:val="es-ES"/>
-              </w:rPr>
-            </w:pPr>
-            <w:r>
-              <w:rPr>
-                <w:rFonts w:ascii="Arial" w:hAnsi="Arial" w:cs="Arial"/>
-                <w:sz w:val="24"/>
-                <w:szCs w:val="24"/>
-                <w:lang w:val="es-ES"/>
-              </w:rPr>
-              <w:t>Volver al paso 3 del flujo normal.</w:t>
-            </w:r>
-          </w:p>
-          <w:p>
-            <w:pPr>
-              <w:spacing w:after="0"/>
-              <w:rPr>
-                <w:rFonts w:ascii="Arial" w:hAnsi="Arial" w:cs="Arial"/>
-                <w:sz w:val="24"/>
-                <w:szCs w:val="24"/>
-                <w:lang w:val="es-ES"/>
-              </w:rPr>
-            </w:pPr>
-            <w:r>
-              <w:rPr>
-                <w:rFonts w:ascii="Arial" w:hAnsi="Arial" w:cs="Arial"/>
-                <w:sz w:val="24"/>
-                <w:szCs w:val="24"/>
-                <w:lang w:val="es-ES"/>
-              </w:rPr>
-              <w:t>FIN FA1.</w:t>
-            </w:r>
-          </w:p>
-          <w:p>
-            <w:pPr>
-              <w:spacing w:after="0"/>
-              <w:rPr>
-                <w:rFonts w:ascii="Arial" w:hAnsi="Arial" w:cs="Arial"/>
-                <w:sz w:val="24"/>
-                <w:szCs w:val="24"/>
-                <w:lang w:val="es-ES"/>
-              </w:rPr>
-            </w:pPr>
-          </w:p>
-          <w:p>
-            <w:pPr>
-              <w:spacing w:after="0"/>
-              <w:rPr>
-                <w:rFonts w:ascii="Arial" w:hAnsi="Arial" w:cs="Arial"/>
-                <w:sz w:val="24"/>
-                <w:szCs w:val="24"/>
-                <w:lang w:val="es-ES"/>
-              </w:rPr>
-            </w:pPr>
-            <w:r>
-              <w:rPr>
-                <w:rFonts w:ascii="Arial" w:hAnsi="Arial" w:cs="Arial"/>
-                <w:sz w:val="24"/>
-                <w:szCs w:val="24"/>
-                <w:lang w:val="es-ES"/>
-              </w:rPr>
-              <w:t>FA2 Se selecciona la opción “</w:t>
-            </w:r>
-            <w:r>
-              <w:rPr>
-                <w:rFonts w:ascii="Arial" w:hAnsi="Arial" w:cs="Arial"/>
-                <w:sz w:val="24"/>
-                <w:szCs w:val="24"/>
-                <w:lang w:val="es-ES"/>
-              </w:rPr>
-              <w:t>Cancelar</w:t>
-            </w:r>
-            <w:r>
-              <w:rPr>
-                <w:rFonts w:ascii="Arial" w:hAnsi="Arial" w:cs="Arial"/>
-                <w:sz w:val="24"/>
-                <w:szCs w:val="24"/>
-                <w:lang w:val="es-ES"/>
-              </w:rPr>
-              <w:t>”</w:t>
-            </w:r>
-            <w:r>
-              <w:rPr>
-                <w:rFonts w:ascii="Arial" w:hAnsi="Arial" w:cs="Arial"/>
-                <w:sz w:val="24"/>
-                <w:szCs w:val="24"/>
-                <w:lang w:val="es-ES"/>
-              </w:rPr>
-              <w:t xml:space="preserve"> de la ventana de resultados</w:t>
-            </w:r>
-            <w:r>
-              <w:rPr>
-                <w:rFonts w:ascii="Arial" w:hAnsi="Arial" w:cs="Arial"/>
-                <w:sz w:val="24"/>
-                <w:szCs w:val="24"/>
-                <w:lang w:val="es-ES"/>
-              </w:rPr>
-              <w:t>:</w:t>
+              <w:t>FA</w:t>
+            </w:r>
+            <w:r>
+              <w:rPr>
+                <w:rFonts w:ascii="Arial" w:hAnsi="Arial" w:cs="Arial"/>
+                <w:sz w:val="24"/>
+                <w:szCs w:val="24"/>
+                <w:lang w:val="es-ES"/>
+              </w:rPr>
+              <w:t>1</w:t>
+            </w:r>
+            <w:r>
+              <w:rPr>
+                <w:rFonts w:ascii="Arial" w:hAnsi="Arial" w:cs="Arial"/>
+                <w:sz w:val="24"/>
+                <w:szCs w:val="24"/>
+                <w:lang w:val="es-ES"/>
+              </w:rPr>
+              <w:t xml:space="preserve"> Se selecciona la opción “Cancelar” de la ventana de resultados:</w:t>
             </w:r>
           </w:p>
           <w:p>
@@ -1159,59 +1250,7 @@
                 <w:szCs w:val="24"/>
                 <w:lang w:val="es-ES"/>
               </w:rPr>
-              <w:lastRenderedPageBreak/>
-              <w:t>El sistema cierra la ventana de resultados.</w:t>
-            </w:r>
-          </w:p>
-          <w:p>
-            <w:pPr>
-              <w:spacing w:after="0"/>
-              <w:rPr>
-                <w:rFonts w:ascii="Arial" w:hAnsi="Arial" w:cs="Arial"/>
-                <w:sz w:val="24"/>
-                <w:szCs w:val="24"/>
-                <w:lang w:val="es-ES"/>
-              </w:rPr>
-            </w:pPr>
-            <w:r>
-              <w:rPr>
-                <w:rFonts w:ascii="Arial" w:hAnsi="Arial" w:cs="Arial"/>
-                <w:sz w:val="24"/>
-                <w:szCs w:val="24"/>
-                <w:lang w:val="es-ES"/>
-              </w:rPr>
-              <w:t>FIN FA2.</w:t>
-            </w:r>
-          </w:p>
-          <w:p>
-            <w:pPr>
-              <w:spacing w:after="0"/>
-              <w:rPr>
-                <w:rFonts w:ascii="Arial" w:hAnsi="Arial" w:cs="Arial"/>
-                <w:sz w:val="24"/>
-                <w:szCs w:val="24"/>
-                <w:lang w:val="es-ES"/>
-              </w:rPr>
-            </w:pPr>
-          </w:p>
-          <w:p>
-            <w:pPr>
-              <w:spacing w:after="0"/>
-              <w:rPr>
-                <w:rFonts w:ascii="Arial" w:hAnsi="Arial" w:cs="Arial"/>
-                <w:sz w:val="24"/>
-                <w:szCs w:val="24"/>
-                <w:lang w:val="es-ES"/>
-              </w:rPr>
-            </w:pPr>
-            <w:r>
-              <w:rPr>
-                <w:rFonts w:ascii="Arial" w:hAnsi="Arial" w:cs="Arial"/>
-                <w:sz w:val="24"/>
-                <w:szCs w:val="24"/>
-                <w:lang w:val="es-ES"/>
-              </w:rPr>
-              <w:t>FA3 Se selecciona la opción “Limpiar”:</w:t>
+              <w:t>El sistema muestra un mensaje, pidiendo la confirmación para realizar la acción con las opciones “Aceptar” y “Cancelar”.</w:t>
             </w:r>
           </w:p>
           <w:p>
@@ -1219,7 +1258,7 @@
               <w:pStyle w:val="Prrafodelista"/>
               <w:numPr>
                 <w:ilvl w:val="0"/>
-                <w:numId w:val="10"/>
+                <w:numId w:val="11"/>
               </w:numPr>
               <w:spacing w:after="0"/>
               <w:rPr>
@@ -1236,7 +1275,7 @@
                 <w:szCs w:val="24"/>
                 <w:lang w:val="es-ES"/>
               </w:rPr>
-              <w:t>El administrador selecciona la opción “Limpiar”.</w:t>
+              <w:t>El administrador selecciona la opción “Aceptar” (ver FA1.1).</w:t>
             </w:r>
           </w:p>
           <w:p>
@@ -1244,7 +1283,7 @@
               <w:pStyle w:val="Prrafodelista"/>
               <w:numPr>
                 <w:ilvl w:val="0"/>
-                <w:numId w:val="10"/>
+                <w:numId w:val="11"/>
               </w:numPr>
               <w:spacing w:after="0"/>
               <w:rPr>
@@ -1261,34 +1300,7 @@
                 <w:szCs w:val="24"/>
                 <w:lang w:val="es-ES"/>
               </w:rPr>
-              <w:t xml:space="preserve">El sistema </w:t>
-            </w:r>
-            <w:r>
-              <w:rPr>
-                <w:rFonts w:ascii="Arial" w:hAnsi="Arial" w:cs="Arial"/>
-                <w:sz w:val="24"/>
-                <w:szCs w:val="24"/>
-                <w:lang w:val="es-ES"/>
-              </w:rPr>
-              <w:t xml:space="preserve">deja </w:t>
-            </w:r>
-            <w:r>
-              <w:rPr>
-                <w:rFonts w:ascii="Arial" w:hAnsi="Arial" w:cs="Arial"/>
-                <w:sz w:val="24"/>
-                <w:szCs w:val="24"/>
-                <w:lang w:val="es-ES"/>
-              </w:rPr>
-              <w:t>los campos</w:t>
-            </w:r>
-            <w:r>
-              <w:rPr>
-                <w:rFonts w:ascii="Arial" w:hAnsi="Arial" w:cs="Arial"/>
-                <w:sz w:val="24"/>
-                <w:szCs w:val="24"/>
-                <w:lang w:val="es-ES"/>
-              </w:rPr>
-              <w:t xml:space="preserve"> en blanco y los habilita, dejando solo la opción “Cancelar” habilitada.</w:t>
+              <w:t>El sistema cierra la ventana actual y la conexión a la base de datos, volviendo a la pantalla principal del administrador.</w:t>
             </w:r>
           </w:p>
           <w:p>
@@ -1308,7 +1320,25 @@
                 <w:szCs w:val="24"/>
                 <w:lang w:val="es-ES"/>
               </w:rPr>
-              <w:t>FIN FA3.</w:t>
+              <w:t>FIN FA</w:t>
+            </w:r>
+            <w:r>
+              <w:rPr>
+                <w:rFonts w:ascii="Arial" w:hAnsi="Arial" w:cs="Arial"/>
+                <w:sz w:val="24"/>
+                <w:szCs w:val="24"/>
+                <w:lang w:val="es-ES"/>
+              </w:rPr>
+              <w:t>1</w:t>
+            </w:r>
+            <w:r>
+              <w:rPr>
+                <w:rFonts w:ascii="Arial" w:hAnsi="Arial" w:cs="Arial"/>
+                <w:sz w:val="24"/>
+                <w:szCs w:val="24"/>
+                <w:lang w:val="es-ES"/>
+              </w:rPr>
+              <w:t>.</w:t>
             </w:r>
           </w:p>
           <w:p>
@@ -1339,7 +1369,347 @@
                 <w:szCs w:val="24"/>
                 <w:lang w:val="es-ES"/>
               </w:rPr>
-              <w:t>FA4 No se encontraron resultados:</w:t>
+              <w:t>FA1.1 Se selecciona la opción “Cancelar”:</w:t>
+            </w:r>
+          </w:p>
+          <w:p>
+            <w:pPr>
+              <w:pStyle w:val="Prrafodelista"/>
+              <w:numPr>
+                <w:ilvl w:val="0"/>
+                <w:numId w:val="8"/>
+              </w:numPr>
+              <w:spacing w:after="0"/>
+              <w:jc w:val="both"/>
+              <w:rPr>
+                <w:rFonts w:ascii="Arial" w:hAnsi="Arial" w:cs="Arial"/>
+                <w:sz w:val="24"/>
+                <w:szCs w:val="24"/>
+                <w:lang w:val="es-ES"/>
+              </w:rPr>
+            </w:pPr>
+            <w:r>
+              <w:rPr>
+                <w:rFonts w:ascii="Arial" w:hAnsi="Arial" w:cs="Arial"/>
+                <w:sz w:val="24"/>
+                <w:szCs w:val="24"/>
+                <w:lang w:val="es-ES"/>
+              </w:rPr>
+              <w:t>El sistema cierra el mensaje y permanece en la misma pantalla sin realizar cambios.</w:t>
+            </w:r>
+          </w:p>
+          <w:p>
+            <w:pPr>
+              <w:spacing w:after="0"/>
+              <w:jc w:val="both"/>
+              <w:rPr>
+                <w:rFonts w:ascii="Arial" w:hAnsi="Arial" w:cs="Arial"/>
+                <w:sz w:val="24"/>
+                <w:szCs w:val="24"/>
+                <w:lang w:val="es-ES"/>
+              </w:rPr>
+            </w:pPr>
+            <w:r>
+              <w:rPr>
+                <w:rFonts w:ascii="Arial" w:hAnsi="Arial" w:cs="Arial"/>
+                <w:sz w:val="24"/>
+                <w:szCs w:val="24"/>
+                <w:lang w:val="es-ES"/>
+              </w:rPr>
+              <w:t>FIN FA1.1</w:t>
+            </w:r>
+          </w:p>
+          <w:p>
+            <w:pPr>
+              <w:spacing w:after="0"/>
+              <w:rPr>
+                <w:rFonts w:ascii="Arial" w:hAnsi="Arial" w:cs="Arial"/>
+                <w:sz w:val="24"/>
+                <w:szCs w:val="24"/>
+                <w:lang w:val="es-ES"/>
+              </w:rPr>
+            </w:pPr>
+          </w:p>
+          <w:p>
+            <w:pPr>
+              <w:spacing w:after="0"/>
+              <w:rPr>
+                <w:rFonts w:ascii="Arial" w:hAnsi="Arial" w:cs="Arial"/>
+                <w:sz w:val="24"/>
+                <w:szCs w:val="24"/>
+                <w:lang w:val="es-ES"/>
+              </w:rPr>
+            </w:pPr>
+            <w:r>
+              <w:rPr>
+                <w:rFonts w:ascii="Arial" w:hAnsi="Arial" w:cs="Arial"/>
+                <w:sz w:val="24"/>
+                <w:szCs w:val="24"/>
+                <w:lang w:val="es-ES"/>
+              </w:rPr>
+              <w:t>FA</w:t>
+            </w:r>
+            <w:r>
+              <w:rPr>
+                <w:rFonts w:ascii="Arial" w:hAnsi="Arial" w:cs="Arial"/>
+                <w:sz w:val="24"/>
+                <w:szCs w:val="24"/>
+                <w:lang w:val="es-ES"/>
+              </w:rPr>
+              <w:t>2</w:t>
+            </w:r>
+            <w:r>
+              <w:rPr>
+                <w:rFonts w:ascii="Arial" w:hAnsi="Arial" w:cs="Arial"/>
+                <w:sz w:val="24"/>
+                <w:szCs w:val="24"/>
+                <w:lang w:val="es-ES"/>
+              </w:rPr>
+              <w:t xml:space="preserve"> </w:t>
+            </w:r>
+            <w:r>
+              <w:rPr>
+                <w:rFonts w:ascii="Arial" w:hAnsi="Arial" w:cs="Arial"/>
+                <w:sz w:val="24"/>
+                <w:szCs w:val="24"/>
+                <w:lang w:val="es-ES"/>
+              </w:rPr>
+              <w:t>Existen caracteres inválidos:</w:t>
+            </w:r>
+          </w:p>
+          <w:p>
+            <w:pPr>
+              <w:pStyle w:val="Prrafodelista"/>
+              <w:numPr>
+                <w:ilvl w:val="0"/>
+                <w:numId w:val="4"/>
+              </w:numPr>
+              <w:spacing w:after="0"/>
+              <w:jc w:val="both"/>
+              <w:rPr>
+                <w:rFonts w:ascii="Arial" w:hAnsi="Arial" w:cs="Arial"/>
+                <w:sz w:val="24"/>
+                <w:szCs w:val="24"/>
+                <w:lang w:val="es-ES"/>
+              </w:rPr>
+            </w:pPr>
+            <w:r>
+              <w:rPr>
+                <w:rFonts w:ascii="Arial" w:hAnsi="Arial" w:cs="Arial"/>
+                <w:sz w:val="24"/>
+                <w:szCs w:val="24"/>
+                <w:lang w:val="es-ES"/>
+              </w:rPr>
+              <w:t xml:space="preserve">El sistema muestra un mensaje con la opción “Aceptar”, indicando </w:t>
+            </w:r>
+            <w:r>
+              <w:rPr>
+                <w:rFonts w:ascii="Arial" w:hAnsi="Arial" w:cs="Arial"/>
+                <w:sz w:val="24"/>
+                <w:szCs w:val="24"/>
+                <w:lang w:val="es-ES"/>
+              </w:rPr>
+              <w:t>que solo se aceptan letras y números.</w:t>
+            </w:r>
+          </w:p>
+          <w:p>
+            <w:pPr>
+              <w:pStyle w:val="Prrafodelista"/>
+              <w:numPr>
+                <w:ilvl w:val="0"/>
+                <w:numId w:val="4"/>
+              </w:numPr>
+              <w:spacing w:after="0"/>
+              <w:jc w:val="both"/>
+              <w:rPr>
+                <w:rFonts w:ascii="Arial" w:hAnsi="Arial" w:cs="Arial"/>
+                <w:sz w:val="24"/>
+                <w:szCs w:val="24"/>
+                <w:lang w:val="es-ES"/>
+              </w:rPr>
+            </w:pPr>
+            <w:r>
+              <w:rPr>
+                <w:rFonts w:ascii="Arial" w:hAnsi="Arial" w:cs="Arial"/>
+                <w:sz w:val="24"/>
+                <w:szCs w:val="24"/>
+                <w:lang w:val="es-ES"/>
+              </w:rPr>
+              <w:t>El administrador selecciona la opción “Aceptar”.</w:t>
+            </w:r>
+          </w:p>
+          <w:p>
+            <w:pPr>
+              <w:pStyle w:val="Prrafodelista"/>
+              <w:numPr>
+                <w:ilvl w:val="0"/>
+                <w:numId w:val="4"/>
+              </w:numPr>
+              <w:spacing w:after="0"/>
+              <w:jc w:val="both"/>
+              <w:rPr>
+                <w:rFonts w:ascii="Arial" w:hAnsi="Arial" w:cs="Arial"/>
+                <w:sz w:val="24"/>
+                <w:szCs w:val="24"/>
+                <w:lang w:val="es-ES"/>
+              </w:rPr>
+            </w:pPr>
+            <w:r>
+              <w:rPr>
+                <w:rFonts w:ascii="Arial" w:hAnsi="Arial" w:cs="Arial"/>
+                <w:sz w:val="24"/>
+                <w:szCs w:val="24"/>
+                <w:lang w:val="es-ES"/>
+              </w:rPr>
+              <w:t>El sistema cierra el mensaje.</w:t>
+            </w:r>
+          </w:p>
+          <w:p>
+            <w:pPr>
+              <w:pStyle w:val="Prrafodelista"/>
+              <w:numPr>
+                <w:ilvl w:val="0"/>
+                <w:numId w:val="4"/>
+              </w:numPr>
+              <w:spacing w:after="0"/>
+              <w:jc w:val="both"/>
+              <w:rPr>
+                <w:rFonts w:ascii="Arial" w:hAnsi="Arial" w:cs="Arial"/>
+                <w:sz w:val="24"/>
+                <w:szCs w:val="24"/>
+                <w:lang w:val="es-ES"/>
+              </w:rPr>
+            </w:pPr>
+            <w:r>
+              <w:rPr>
+                <w:rFonts w:ascii="Arial" w:hAnsi="Arial" w:cs="Arial"/>
+                <w:sz w:val="24"/>
+                <w:szCs w:val="24"/>
+                <w:lang w:val="es-ES"/>
+              </w:rPr>
+              <w:t xml:space="preserve">El administrador </w:t>
+            </w:r>
+            <w:r>
+              <w:rPr>
+                <w:rFonts w:ascii="Arial" w:hAnsi="Arial" w:cs="Arial"/>
+                <w:sz w:val="24"/>
+                <w:szCs w:val="24"/>
+                <w:lang w:val="es-ES"/>
+              </w:rPr>
+              <w:t>cambia los caracteres inválidos.</w:t>
+            </w:r>
+          </w:p>
+          <w:p>
+            <w:pPr>
+              <w:pStyle w:val="Prrafodelista"/>
+              <w:numPr>
+                <w:ilvl w:val="0"/>
+                <w:numId w:val="4"/>
+              </w:numPr>
+              <w:spacing w:after="0"/>
+              <w:jc w:val="both"/>
+              <w:rPr>
+                <w:rFonts w:ascii="Arial" w:hAnsi="Arial" w:cs="Arial"/>
+                <w:sz w:val="24"/>
+                <w:szCs w:val="24"/>
+                <w:lang w:val="es-ES"/>
+              </w:rPr>
+            </w:pPr>
+            <w:r>
+              <w:rPr>
+                <w:rFonts w:ascii="Arial" w:hAnsi="Arial" w:cs="Arial"/>
+                <w:sz w:val="24"/>
+                <w:szCs w:val="24"/>
+                <w:lang w:val="es-ES"/>
+              </w:rPr>
+              <w:t>Volver al paso 5 del flujo normal.</w:t>
+            </w:r>
+          </w:p>
+          <w:p>
+            <w:pPr>
+              <w:spacing w:after="0"/>
+              <w:rPr>
+                <w:rFonts w:ascii="Arial" w:hAnsi="Arial" w:cs="Arial"/>
+                <w:sz w:val="24"/>
+                <w:szCs w:val="24"/>
+                <w:lang w:val="es-ES"/>
+              </w:rPr>
+            </w:pPr>
+            <w:r>
+              <w:rPr>
+                <w:rFonts w:ascii="Arial" w:hAnsi="Arial" w:cs="Arial"/>
+                <w:sz w:val="24"/>
+                <w:szCs w:val="24"/>
+                <w:lang w:val="es-ES"/>
+              </w:rPr>
+              <w:t>FIN FA</w:t>
+            </w:r>
+            <w:r>
+              <w:rPr>
+                <w:rFonts w:ascii="Arial" w:hAnsi="Arial" w:cs="Arial"/>
+                <w:sz w:val="24"/>
+                <w:szCs w:val="24"/>
+                <w:lang w:val="es-ES"/>
+              </w:rPr>
+              <w:t>2</w:t>
+            </w:r>
+            <w:r>
+              <w:rPr>
+                <w:rFonts w:ascii="Arial" w:hAnsi="Arial" w:cs="Arial"/>
+                <w:sz w:val="24"/>
+                <w:szCs w:val="24"/>
+                <w:lang w:val="es-ES"/>
+              </w:rPr>
+              <w:t>.</w:t>
+            </w:r>
+          </w:p>
+          <w:p>
+            <w:pPr>
+              <w:spacing w:after="0"/>
+              <w:rPr>
+                <w:rFonts w:ascii="Arial" w:hAnsi="Arial" w:cs="Arial"/>
+                <w:sz w:val="24"/>
+                <w:szCs w:val="24"/>
+                <w:lang w:val="es-ES"/>
+              </w:rPr>
+            </w:pPr>
+          </w:p>
+          <w:p>
+            <w:pPr>
+              <w:spacing w:after="0"/>
+              <w:rPr>
+                <w:rFonts w:ascii="Arial" w:hAnsi="Arial" w:cs="Arial"/>
+                <w:sz w:val="24"/>
+                <w:szCs w:val="24"/>
+                <w:lang w:val="es-ES"/>
+              </w:rPr>
+            </w:pPr>
+            <w:r>
+              <w:rPr>
+                <w:rFonts w:ascii="Arial" w:hAnsi="Arial" w:cs="Arial"/>
+                <w:sz w:val="24"/>
+                <w:szCs w:val="24"/>
+                <w:lang w:val="es-ES"/>
+              </w:rPr>
+              <w:t>FA</w:t>
+            </w:r>
+            <w:r>
+              <w:rPr>
+                <w:rFonts w:ascii="Arial" w:hAnsi="Arial" w:cs="Arial"/>
+                <w:sz w:val="24"/>
+                <w:szCs w:val="24"/>
+                <w:lang w:val="es-ES"/>
+              </w:rPr>
+              <w:t>3</w:t>
+            </w:r>
+            <w:r>
+              <w:rPr>
+                <w:rFonts w:ascii="Arial" w:hAnsi="Arial" w:cs="Arial"/>
+                <w:sz w:val="24"/>
+                <w:szCs w:val="24"/>
+                <w:lang w:val="es-ES"/>
+              </w:rPr>
+              <w:t xml:space="preserve"> No se encontraron resultados:</w:t>
             </w:r>
           </w:p>
           <w:p>
@@ -1434,7 +1804,25 @@
                 <w:szCs w:val="24"/>
                 <w:lang w:val="es-ES"/>
               </w:rPr>
-              <w:t>FIN FA4.</w:t>
+              <w:t>FIN FA</w:t>
+            </w:r>
+            <w:r>
+              <w:rPr>
+                <w:rFonts w:ascii="Arial" w:hAnsi="Arial" w:cs="Arial"/>
+                <w:sz w:val="24"/>
+                <w:szCs w:val="24"/>
+                <w:lang w:val="es-ES"/>
+              </w:rPr>
+              <w:t>3</w:t>
+            </w:r>
+            <w:r>
+              <w:rPr>
+                <w:rFonts w:ascii="Arial" w:hAnsi="Arial" w:cs="Arial"/>
+                <w:sz w:val="24"/>
+                <w:szCs w:val="24"/>
+                <w:lang w:val="es-ES"/>
+              </w:rPr>
+              <w:t>.</w:t>
             </w:r>
           </w:p>
         </w:tc>
@@ -1473,7 +1861,6 @@
                 <w:szCs w:val="24"/>
                 <w:lang w:val="es-ES"/>
               </w:rPr>
-              <w:lastRenderedPageBreak/>
               <w:t>Excepciones:</w:t>
             </w:r>
           </w:p>
@@ -1491,22 +1878,113 @@
           <w:p>
             <w:pPr>
               <w:spacing w:after="0"/>
-              <w:rPr>
-                <w:rFonts w:ascii="Arial" w:hAnsi="Arial" w:cs="Arial"/>
-                <w:sz w:val="24"/>
-                <w:szCs w:val="24"/>
-              </w:rPr>
-            </w:pPr>
-            <w:r>
-              <w:rPr>
-                <w:rFonts w:ascii="Arial" w:hAnsi="Arial" w:cs="Arial"/>
-                <w:sz w:val="24"/>
-                <w:szCs w:val="24"/>
-              </w:rPr>
-              <w:t>N/A</w:t>
-            </w:r>
-            <w:bookmarkStart w:id="0" w:name="_GoBack"/>
-            <w:bookmarkEnd w:id="0"/>
+              <w:jc w:val="both"/>
+              <w:rPr>
+                <w:rFonts w:ascii="Arial" w:hAnsi="Arial" w:cs="Arial"/>
+                <w:sz w:val="24"/>
+                <w:szCs w:val="24"/>
+              </w:rPr>
+            </w:pPr>
+            <w:r>
+              <w:rPr>
+                <w:rFonts w:ascii="Arial" w:hAnsi="Arial" w:cs="Arial"/>
+                <w:sz w:val="24"/>
+                <w:szCs w:val="24"/>
+              </w:rPr>
+              <w:t>EX1 Error de conexión a la base de datos:</w:t>
+            </w:r>
+          </w:p>
+          <w:p>
+            <w:pPr>
+              <w:pStyle w:val="Prrafodelista"/>
+              <w:numPr>
+                <w:ilvl w:val="0"/>
+                <w:numId w:val="5"/>
+              </w:numPr>
+              <w:spacing w:after="0"/>
+              <w:jc w:val="both"/>
+              <w:rPr>
+                <w:rFonts w:ascii="Arial" w:hAnsi="Arial" w:cs="Arial"/>
+                <w:sz w:val="24"/>
+                <w:szCs w:val="24"/>
+              </w:rPr>
+            </w:pPr>
+            <w:r>
+              <w:rPr>
+                <w:rFonts w:ascii="Arial" w:hAnsi="Arial" w:cs="Arial"/>
+                <w:sz w:val="24"/>
+                <w:szCs w:val="24"/>
+              </w:rPr>
+              <w:t>El sistema muestra un mensaje con la opción “Aceptar”, indicando que la acción no está disponible en ese momento.</w:t>
+            </w:r>
+          </w:p>
+          <w:p>
+            <w:pPr>
+              <w:pStyle w:val="Prrafodelista"/>
+              <w:numPr>
+                <w:ilvl w:val="0"/>
+                <w:numId w:val="5"/>
+              </w:numPr>
+              <w:spacing w:after="0"/>
+              <w:jc w:val="both"/>
+              <w:rPr>
+                <w:rFonts w:ascii="Arial" w:hAnsi="Arial" w:cs="Arial"/>
+                <w:sz w:val="24"/>
+                <w:szCs w:val="24"/>
+              </w:rPr>
+            </w:pPr>
+            <w:r>
+              <w:rPr>
+                <w:rFonts w:ascii="Arial" w:hAnsi="Arial" w:cs="Arial"/>
+                <w:sz w:val="24"/>
+                <w:szCs w:val="24"/>
+              </w:rPr>
+              <w:lastRenderedPageBreak/>
+              <w:t>El administrador selecciona la opción “Aceptar”.</w:t>
+            </w:r>
+          </w:p>
+          <w:p>
+            <w:pPr>
+              <w:pStyle w:val="Prrafodelista"/>
+              <w:numPr>
+                <w:ilvl w:val="0"/>
+                <w:numId w:val="5"/>
+              </w:numPr>
+              <w:spacing w:after="0"/>
+              <w:jc w:val="both"/>
+              <w:rPr>
+                <w:rFonts w:ascii="Arial" w:hAnsi="Arial" w:cs="Arial"/>
+                <w:sz w:val="24"/>
+                <w:szCs w:val="24"/>
+              </w:rPr>
+            </w:pPr>
+            <w:r>
+              <w:rPr>
+                <w:rFonts w:ascii="Arial" w:hAnsi="Arial" w:cs="Arial"/>
+                <w:sz w:val="24"/>
+                <w:szCs w:val="24"/>
+              </w:rPr>
+              <w:t>El sistema cierra el mensaje y permanece en la GUI Principal</w:t>
+            </w:r>
+          </w:p>
+          <w:p>
+            <w:pPr>
+              <w:spacing w:after="0"/>
+              <w:jc w:val="both"/>
+              <w:rPr>
+                <w:rFonts w:ascii="Arial" w:hAnsi="Arial" w:cs="Arial"/>
+                <w:sz w:val="24"/>
+                <w:szCs w:val="24"/>
+              </w:rPr>
+            </w:pPr>
+            <w:r>
+              <w:rPr>
+                <w:rFonts w:ascii="Arial" w:hAnsi="Arial" w:cs="Arial"/>
+                <w:sz w:val="24"/>
+                <w:szCs w:val="24"/>
+              </w:rPr>
+              <w:t>FIN EX1.</w:t>
+            </w:r>
           </w:p>
         </w:tc>
       </w:tr>
@@ -1543,6 +2021,7 @@
                 <w:szCs w:val="24"/>
                 <w:lang w:val="es-ES"/>
               </w:rPr>
+              <w:lastRenderedPageBreak/>
               <w:t>Postcondiciones:</w:t>
             </w:r>
           </w:p>
@@ -1587,7 +2066,16 @@
                     <w:szCs w:val="24"/>
                     <w:lang w:val="es-ES"/>
                   </w:rPr>
-                  <w:t>Se muestra la información de un empleado en GUIAdministrarEmpleados.</w:t>
+                  <w:t xml:space="preserve">Se muestra la información de un empleado en </w:t>
+                </w:r>
+                <w:r>
+                  <w:rPr>
+                    <w:rFonts w:ascii="Arial" w:hAnsi="Arial" w:cs="Arial"/>
+                    <w:sz w:val="24"/>
+                    <w:szCs w:val="24"/>
+                    <w:lang w:val="es-ES"/>
+                  </w:rPr>
+                  <w:t>la tabla.</w:t>
                 </w:r>
               </w:p>
             </w:sdtContent>
@@ -1679,8 +2167,10 @@
                 <w:szCs w:val="24"/>
                 <w:lang w:val="es-ES"/>
               </w:rPr>
-              <w:t>CU02, CU04.</w:t>
-            </w:r>
+              <w:t>N/A</w:t>
+            </w:r>
+            <w:bookmarkStart w:id="0" w:name="_GoBack"/>
+            <w:bookmarkEnd w:id="0"/>
           </w:p>
         </w:tc>
       </w:tr>
@@ -3554,6 +4044,7 @@
     <w:rsid w:val="003C49F1"/>
     <w:rsid w:val="00421673"/>
     <w:rsid w:val="005A3E34"/>
+    <w:rsid w:val="00635D8F"/>
     <w:rsid w:val="00A71FEB"/>
     <w:rsid w:val="00B76EEB"/>
   </w:rsids>

</xml_diff>